<commit_message>
Work in progress - final document
</commit_message>
<xml_diff>
--- a/Documents/הגשת פרויקט/BWA - Final document.docx
+++ b/Documents/הגשת פרויקט/BWA - Final document.docx
@@ -18,10 +18,10 @@
           <w:noProof/>
         </w:rPr>
         <w:drawing>
-          <wp:inline distT="0" distB="0" distL="0" distR="0" wp14:anchorId="4870023B" wp14:editId="0C126D26">
-            <wp:extent cx="4325620" cy="1207770"/>
+          <wp:inline distT="0" distB="0" distL="0" distR="0">
+            <wp:extent cx="3810000" cy="935990"/>
             <wp:effectExtent l="0" t="0" r="0" b="0"/>
-            <wp:docPr id="8" name="תמונה 1"/>
+            <wp:docPr id="48" name="Picture 48" descr="https://upload.wikimedia.org/wikipedia/he/thumb/0/0f/Azrieli_College_of_Engineering_Jerusalem.jpeg/400px-Azrieli_College_of_Engineering_Jerusalem.jpeg"/>
             <wp:cNvGraphicFramePr>
               <a:graphicFrameLocks xmlns:a="http://schemas.openxmlformats.org/drawingml/2006/main" noChangeAspect="1"/>
             </wp:cNvGraphicFramePr>
@@ -29,13 +29,13 @@
               <a:graphicData uri="http://schemas.openxmlformats.org/drawingml/2006/picture">
                 <pic:pic xmlns:pic="http://schemas.openxmlformats.org/drawingml/2006/picture">
                   <pic:nvPicPr>
-                    <pic:cNvPr id="0" name="Picture 1"/>
+                    <pic:cNvPr id="0" name="Picture 129" descr="https://upload.wikimedia.org/wikipedia/he/thumb/0/0f/Azrieli_College_of_Engineering_Jerusalem.jpeg/400px-Azrieli_College_of_Engineering_Jerusalem.jpeg"/>
                     <pic:cNvPicPr>
                       <a:picLocks noChangeAspect="1" noChangeArrowheads="1"/>
                     </pic:cNvPicPr>
                   </pic:nvPicPr>
                   <pic:blipFill>
-                    <a:blip r:embed="rId9" cstate="print">
+                    <a:blip r:embed="rId9">
                       <a:extLst>
                         <a:ext uri="{28A0092B-C50C-407E-A947-70E740481C1C}">
                           <a14:useLocalDpi xmlns:a14="http://schemas.microsoft.com/office/drawing/2010/main" val="0"/>
@@ -50,7 +50,7 @@
                   <pic:spPr bwMode="auto">
                     <a:xfrm>
                       <a:off x="0" y="0"/>
-                      <a:ext cx="4325620" cy="1207770"/>
+                      <a:ext cx="3810000" cy="935990"/>
                     </a:xfrm>
                     <a:prstGeom prst="rect">
                       <a:avLst/>
@@ -560,10 +560,10 @@
         </w:rPr>
         <w:lastRenderedPageBreak/>
         <w:drawing>
-          <wp:inline distT="0" distB="0" distL="0" distR="0" wp14:anchorId="7A679EEF" wp14:editId="74492D5C">
-            <wp:extent cx="4325620" cy="1207770"/>
+          <wp:inline distT="0" distB="0" distL="0" distR="0" wp14:anchorId="234702C0" wp14:editId="7641359F">
+            <wp:extent cx="3810000" cy="935990"/>
             <wp:effectExtent l="0" t="0" r="0" b="0"/>
-            <wp:docPr id="12" name="תמונה 1"/>
+            <wp:docPr id="49" name="Picture 49" descr="https://upload.wikimedia.org/wikipedia/he/thumb/0/0f/Azrieli_College_of_Engineering_Jerusalem.jpeg/400px-Azrieli_College_of_Engineering_Jerusalem.jpeg"/>
             <wp:cNvGraphicFramePr>
               <a:graphicFrameLocks xmlns:a="http://schemas.openxmlformats.org/drawingml/2006/main" noChangeAspect="1"/>
             </wp:cNvGraphicFramePr>
@@ -571,13 +571,13 @@
               <a:graphicData uri="http://schemas.openxmlformats.org/drawingml/2006/picture">
                 <pic:pic xmlns:pic="http://schemas.openxmlformats.org/drawingml/2006/picture">
                   <pic:nvPicPr>
-                    <pic:cNvPr id="0" name="Picture 1"/>
+                    <pic:cNvPr id="0" name="Picture 129" descr="https://upload.wikimedia.org/wikipedia/he/thumb/0/0f/Azrieli_College_of_Engineering_Jerusalem.jpeg/400px-Azrieli_College_of_Engineering_Jerusalem.jpeg"/>
                     <pic:cNvPicPr>
                       <a:picLocks noChangeAspect="1" noChangeArrowheads="1"/>
                     </pic:cNvPicPr>
                   </pic:nvPicPr>
                   <pic:blipFill>
-                    <a:blip r:embed="rId9" cstate="print">
+                    <a:blip r:embed="rId9">
                       <a:extLst>
                         <a:ext uri="{28A0092B-C50C-407E-A947-70E740481C1C}">
                           <a14:useLocalDpi xmlns:a14="http://schemas.microsoft.com/office/drawing/2010/main" val="0"/>
@@ -592,7 +592,7 @@
                   <pic:spPr bwMode="auto">
                     <a:xfrm>
                       <a:off x="0" y="0"/>
-                      <a:ext cx="4325620" cy="1207770"/>
+                      <a:ext cx="3810000" cy="935990"/>
                     </a:xfrm>
                     <a:prstGeom prst="rect">
                       <a:avLst/>
@@ -7230,8 +7230,6 @@
             <w:fldChar w:fldCharType="end"/>
           </w:r>
         </w:p>
-        <w:bookmarkStart w:id="5" w:name="_GoBack" w:displacedByCustomXml="next"/>
-        <w:bookmarkEnd w:id="5" w:displacedByCustomXml="next"/>
       </w:sdtContent>
     </w:sdt>
     <w:p>
@@ -7274,7 +7272,7 @@
         <w:lastRenderedPageBreak/>
         <w:t xml:space="preserve"> </w:t>
       </w:r>
-      <w:bookmarkStart w:id="6" w:name="_Toc423703736"/>
+      <w:bookmarkStart w:id="5" w:name="_Toc423703736"/>
       <w:r>
         <w:rPr>
           <w:rFonts w:hint="cs"/>
@@ -7282,7 +7280,7 @@
         </w:rPr>
         <w:t>מילון מונחים</w:t>
       </w:r>
-      <w:bookmarkEnd w:id="6"/>
+      <w:bookmarkEnd w:id="5"/>
     </w:p>
     <w:p>
       <w:pPr>
@@ -7969,7 +7967,7 @@
         </w:rPr>
         <w:t xml:space="preserve"> </w:t>
       </w:r>
-      <w:bookmarkStart w:id="7" w:name="_Toc423703737"/>
+      <w:bookmarkStart w:id="6" w:name="_Toc423703737"/>
       <w:r>
         <w:rPr>
           <w:rFonts w:hint="cs"/>
@@ -7977,7 +7975,7 @@
         </w:rPr>
         <w:t>תיאור מסגרת הפרויקט</w:t>
       </w:r>
-      <w:bookmarkEnd w:id="7"/>
+      <w:bookmarkEnd w:id="6"/>
     </w:p>
     <w:p>
       <w:pPr>
@@ -8151,8 +8149,8 @@
         </w:numPr>
         <w:bidi/>
       </w:pPr>
-      <w:bookmarkStart w:id="8" w:name="_Ref409549523"/>
-      <w:bookmarkStart w:id="9" w:name="_Toc423703738"/>
+      <w:bookmarkStart w:id="7" w:name="_Ref409549523"/>
+      <w:bookmarkStart w:id="8" w:name="_Toc423703738"/>
       <w:r>
         <w:rPr>
           <w:noProof/>
@@ -11846,8 +11844,8 @@
         </w:rPr>
         <w:t>הבעיה</w:t>
       </w:r>
+      <w:bookmarkEnd w:id="7"/>
       <w:bookmarkEnd w:id="8"/>
-      <w:bookmarkEnd w:id="9"/>
       <w:r>
         <w:rPr>
           <w:rFonts w:hint="cs"/>
@@ -14712,7 +14710,7 @@
         <w:lastRenderedPageBreak/>
         <w:t xml:space="preserve"> </w:t>
       </w:r>
-      <w:bookmarkStart w:id="10" w:name="_Toc423703739"/>
+      <w:bookmarkStart w:id="9" w:name="_Toc423703739"/>
       <w:r>
         <w:rPr>
           <w:rFonts w:cs="David" w:hint="cs"/>
@@ -14720,7 +14718,7 @@
         </w:rPr>
         <w:t>תיאור הפתרון</w:t>
       </w:r>
-      <w:bookmarkEnd w:id="10"/>
+      <w:bookmarkEnd w:id="9"/>
       <w:r>
         <w:rPr>
           <w:rFonts w:cs="David" w:hint="cs"/>
@@ -15835,7 +15833,7 @@
           <w:rtl/>
         </w:rPr>
       </w:pPr>
-      <w:bookmarkStart w:id="11" w:name="_Toc423703740"/>
+      <w:bookmarkStart w:id="10" w:name="_Toc423703740"/>
       <w:r>
         <w:rPr>
           <w:rFonts w:eastAsiaTheme="minorHAnsi" w:hint="cs"/>
@@ -15879,7 +15877,7 @@
         </w:rPr>
         <w:t xml:space="preserve"> האלגוריתם</w:t>
       </w:r>
-      <w:bookmarkEnd w:id="11"/>
+      <w:bookmarkEnd w:id="10"/>
     </w:p>
     <w:p>
       <w:pPr>
@@ -18402,7 +18400,7 @@
           <w:rtl/>
         </w:rPr>
       </w:pPr>
-      <w:bookmarkStart w:id="12" w:name="_Toc423703741"/>
+      <w:bookmarkStart w:id="11" w:name="_Toc423703741"/>
       <w:r>
         <w:rPr>
           <w:rFonts w:hint="cs"/>
@@ -18411,7 +18409,7 @@
         <w:lastRenderedPageBreak/>
         <w:t>תיכון</w:t>
       </w:r>
-      <w:bookmarkEnd w:id="12"/>
+      <w:bookmarkEnd w:id="11"/>
     </w:p>
     <w:p>
       <w:pPr>
@@ -18584,7 +18582,7 @@
           <w:rtl/>
         </w:rPr>
       </w:pPr>
-      <w:bookmarkStart w:id="13" w:name="_Toc423703742"/>
+      <w:bookmarkStart w:id="12" w:name="_Toc423703742"/>
       <w:r>
         <w:rPr>
           <w:rFonts w:eastAsiaTheme="minorHAnsi" w:hint="cs"/>
@@ -18592,7 +18590,7 @@
         </w:rPr>
         <w:t>שימוש ברכיבים קיימים</w:t>
       </w:r>
-      <w:bookmarkEnd w:id="13"/>
+      <w:bookmarkEnd w:id="12"/>
     </w:p>
     <w:p>
       <w:pPr>
@@ -18718,7 +18716,7 @@
         </w:rPr>
         <w:t xml:space="preserve"> </w:t>
       </w:r>
-      <w:bookmarkStart w:id="14" w:name="_Toc423703743"/>
+      <w:bookmarkStart w:id="13" w:name="_Toc423703743"/>
       <w:r>
         <w:rPr>
           <w:rFonts w:hint="cs"/>
@@ -18726,7 +18724,7 @@
         </w:rPr>
         <w:t>תיאור המערכת</w:t>
       </w:r>
-      <w:bookmarkEnd w:id="14"/>
+      <w:bookmarkEnd w:id="13"/>
       <w:r>
         <w:rPr>
           <w:rFonts w:hint="cs"/>
@@ -18743,7 +18741,7 @@
           <w:rtl/>
         </w:rPr>
       </w:pPr>
-      <w:bookmarkStart w:id="15" w:name="_Toc423703744"/>
+      <w:bookmarkStart w:id="14" w:name="_Toc423703744"/>
       <w:r>
         <w:rPr>
           <w:rFonts w:hint="cs"/>
@@ -18758,7 +18756,7 @@
         </w:rPr>
         <w:t>המערכת</w:t>
       </w:r>
-      <w:bookmarkEnd w:id="15"/>
+      <w:bookmarkEnd w:id="14"/>
     </w:p>
     <w:p>
       <w:pPr>
@@ -18813,7 +18811,7 @@
           <w:rtl/>
         </w:rPr>
       </w:pPr>
-      <w:bookmarkStart w:id="16" w:name="_Toc423703745"/>
+      <w:bookmarkStart w:id="15" w:name="_Toc423703745"/>
       <w:r>
         <w:rPr>
           <w:rFonts w:hint="cs"/>
@@ -18847,7 +18845,7 @@
         </w:rPr>
         <w:t>המערכת</w:t>
       </w:r>
-      <w:bookmarkEnd w:id="16"/>
+      <w:bookmarkEnd w:id="15"/>
     </w:p>
     <w:p>
       <w:pPr>
@@ -19349,7 +19347,7 @@
         <w:pStyle w:val="Heading2"/>
         <w:ind w:left="-2"/>
       </w:pPr>
-      <w:bookmarkStart w:id="17" w:name="_Toc423703746"/>
+      <w:bookmarkStart w:id="16" w:name="_Toc423703746"/>
       <w:r>
         <w:rPr>
           <w:rFonts w:hint="cs"/>
@@ -19358,7 +19356,7 @@
         <w:lastRenderedPageBreak/>
         <w:t>תיאור המימוש</w:t>
       </w:r>
-      <w:bookmarkEnd w:id="17"/>
+      <w:bookmarkEnd w:id="16"/>
     </w:p>
     <w:p>
       <w:pPr>
@@ -21163,7 +21161,7 @@
           <w:rFonts w:cs="David" w:hint="cs"/>
         </w:rPr>
       </w:pPr>
-      <w:bookmarkStart w:id="18" w:name="_Toc423703747"/>
+      <w:bookmarkStart w:id="17" w:name="_Toc423703747"/>
       <w:r>
         <w:rPr>
           <w:rFonts w:cs="David" w:hint="cs"/>
@@ -21172,7 +21170,7 @@
         <w:lastRenderedPageBreak/>
         <w:t>בדיקות</w:t>
       </w:r>
-      <w:bookmarkEnd w:id="18"/>
+      <w:bookmarkEnd w:id="17"/>
       <w:r>
         <w:rPr>
           <w:rFonts w:cs="David"/>
@@ -23378,7 +23376,7 @@
           <w:rFonts w:hint="cs"/>
         </w:rPr>
       </w:pPr>
-      <w:bookmarkStart w:id="19" w:name="_Toc423703748"/>
+      <w:bookmarkStart w:id="18" w:name="_Toc423703748"/>
       <w:r>
         <w:rPr>
           <w:rFonts w:cs="David" w:hint="cs"/>
@@ -23387,7 +23385,7 @@
         <w:lastRenderedPageBreak/>
         <w:t>מסקנות</w:t>
       </w:r>
-      <w:bookmarkEnd w:id="19"/>
+      <w:bookmarkEnd w:id="18"/>
     </w:p>
     <w:p>
       <w:pPr>
@@ -23727,7 +23725,7 @@
           <w:rtl/>
         </w:rPr>
       </w:pPr>
-      <w:bookmarkStart w:id="20" w:name="_Toc423703749"/>
+      <w:bookmarkStart w:id="19" w:name="_Toc423703749"/>
       <w:r>
         <w:rPr>
           <w:rFonts w:cs="David" w:hint="cs"/>
@@ -23763,7 +23761,7 @@
         </w:rPr>
         <w:t>ספרות</w:t>
       </w:r>
-      <w:bookmarkEnd w:id="20"/>
+      <w:bookmarkEnd w:id="19"/>
       <w:r>
         <w:rPr>
           <w:rFonts w:cs="David" w:hint="cs"/>
@@ -24463,7 +24461,7 @@
           <w:rtl/>
         </w:rPr>
       </w:pPr>
-      <w:bookmarkStart w:id="21" w:name="_Toc423703750"/>
+      <w:bookmarkStart w:id="20" w:name="_Toc423703750"/>
       <w:r>
         <w:rPr>
           <w:rFonts w:hint="cs"/>
@@ -24472,7 +24470,7 @@
         <w:lastRenderedPageBreak/>
         <w:t>טבלת סיכונים</w:t>
       </w:r>
-      <w:bookmarkEnd w:id="21"/>
+      <w:bookmarkEnd w:id="20"/>
     </w:p>
     <w:tbl>
       <w:tblPr>
@@ -25327,7 +25325,7 @@
           <w:rFonts w:cs="David"/>
         </w:rPr>
       </w:pPr>
-      <w:bookmarkStart w:id="22" w:name="_Toc423703751"/>
+      <w:bookmarkStart w:id="21" w:name="_Toc423703751"/>
       <w:r>
         <w:rPr>
           <w:rFonts w:cs="David" w:hint="cs"/>
@@ -25335,7 +25333,7 @@
         </w:rPr>
         <w:t>רשימת ספרות</w:t>
       </w:r>
-      <w:bookmarkEnd w:id="22"/>
+      <w:bookmarkEnd w:id="21"/>
     </w:p>
     <w:p>
       <w:pPr>
@@ -25785,7 +25783,7 @@
           <w:rtl/>
         </w:rPr>
       </w:pPr>
-      <w:bookmarkStart w:id="23" w:name="_Toc423703752"/>
+      <w:bookmarkStart w:id="22" w:name="_Toc423703752"/>
       <w:r>
         <w:rPr>
           <w:rFonts w:cs="David" w:hint="cs"/>
@@ -25794,7 +25792,7 @@
         <w:lastRenderedPageBreak/>
         <w:t>נספחים</w:t>
       </w:r>
-      <w:bookmarkEnd w:id="23"/>
+      <w:bookmarkEnd w:id="22"/>
     </w:p>
     <w:p>
       <w:pPr>
@@ -26038,7 +26036,7 @@
           <w:rtl/>
         </w:rPr>
       </w:pPr>
-      <w:bookmarkStart w:id="24" w:name="_Toc423703753"/>
+      <w:bookmarkStart w:id="23" w:name="_Toc423703753"/>
       <w:r>
         <w:rPr>
           <w:rFonts w:cs="David"/>
@@ -26046,7 +26044,7 @@
         <w:lastRenderedPageBreak/>
         <w:t>Abstract</w:t>
       </w:r>
-      <w:bookmarkEnd w:id="24"/>
+      <w:bookmarkEnd w:id="23"/>
     </w:p>
     <w:p>
       <w:pPr>
@@ -26857,15 +26855,950 @@
     <w:p>
       <w:pPr>
         <w:bidi w:val="0"/>
-        <w:spacing w:line="360" w:lineRule="auto"/>
-        <w:ind w:left="-483"/>
-        <w:rPr>
-          <w:rFonts w:cs="David" w:hint="cs"/>
+        <w:rPr>
+          <w:rFonts w:cs="David"/>
           <w:sz w:val="28"/>
           <w:szCs w:val="28"/>
           <w:rtl/>
         </w:rPr>
       </w:pPr>
+      <w:r>
+        <w:rPr>
+          <w:rFonts w:cs="David"/>
+          <w:sz w:val="28"/>
+          <w:szCs w:val="28"/>
+          <w:rtl/>
+        </w:rPr>
+        <w:br w:type="page"/>
+      </w:r>
+    </w:p>
+    <w:p>
+      <w:pPr>
+        <w:spacing w:line="300" w:lineRule="atLeast"/>
+        <w:ind w:left="-483"/>
+        <w:jc w:val="center"/>
+        <w:rPr>
+          <w:sz w:val="26"/>
+          <w:szCs w:val="26"/>
+          <w:rtl/>
+        </w:rPr>
+      </w:pPr>
+      <w:r>
+        <w:rPr>
+          <w:noProof/>
+        </w:rPr>
+        <w:lastRenderedPageBreak/>
+        <w:drawing>
+          <wp:inline distT="0" distB="0" distL="0" distR="0">
+            <wp:extent cx="2787015" cy="805815"/>
+            <wp:effectExtent l="0" t="0" r="0" b="0"/>
+            <wp:docPr id="46" name="Picture 46" descr="http://english.jce.ac.il/media/logo.png"/>
+            <wp:cNvGraphicFramePr>
+              <a:graphicFrameLocks xmlns:a="http://schemas.openxmlformats.org/drawingml/2006/main" noChangeAspect="1"/>
+            </wp:cNvGraphicFramePr>
+            <a:graphic xmlns:a="http://schemas.openxmlformats.org/drawingml/2006/main">
+              <a:graphicData uri="http://schemas.openxmlformats.org/drawingml/2006/picture">
+                <pic:pic xmlns:pic="http://schemas.openxmlformats.org/drawingml/2006/picture">
+                  <pic:nvPicPr>
+                    <pic:cNvPr id="0" name="Picture 125" descr="http://english.jce.ac.il/media/logo.png"/>
+                    <pic:cNvPicPr>
+                      <a:picLocks noChangeAspect="1" noChangeArrowheads="1"/>
+                    </pic:cNvPicPr>
+                  </pic:nvPicPr>
+                  <pic:blipFill>
+                    <a:blip r:embed="rId30">
+                      <a:extLst>
+                        <a:ext uri="{28A0092B-C50C-407E-A947-70E740481C1C}">
+                          <a14:useLocalDpi xmlns:a14="http://schemas.microsoft.com/office/drawing/2010/main" val="0"/>
+                        </a:ext>
+                      </a:extLst>
+                    </a:blip>
+                    <a:srcRect/>
+                    <a:stretch>
+                      <a:fillRect/>
+                    </a:stretch>
+                  </pic:blipFill>
+                  <pic:spPr bwMode="auto">
+                    <a:xfrm>
+                      <a:off x="0" y="0"/>
+                      <a:ext cx="2787015" cy="805815"/>
+                    </a:xfrm>
+                    <a:prstGeom prst="rect">
+                      <a:avLst/>
+                    </a:prstGeom>
+                    <a:noFill/>
+                    <a:ln>
+                      <a:noFill/>
+                    </a:ln>
+                  </pic:spPr>
+                </pic:pic>
+              </a:graphicData>
+            </a:graphic>
+          </wp:inline>
+        </w:drawing>
+      </w:r>
+    </w:p>
+    <w:p>
+      <w:pPr>
+        <w:spacing w:line="300" w:lineRule="atLeast"/>
+        <w:ind w:left="-483"/>
+        <w:jc w:val="center"/>
+        <w:rPr>
+          <w:b/>
+          <w:bCs/>
+          <w:sz w:val="30"/>
+          <w:szCs w:val="30"/>
+          <w:rtl/>
+        </w:rPr>
+      </w:pPr>
+      <w:r>
+        <w:rPr>
+          <w:b/>
+          <w:bCs/>
+          <w:sz w:val="30"/>
+          <w:szCs w:val="30"/>
+        </w:rPr>
+        <w:t>Software Engineering Department</w:t>
+      </w:r>
+    </w:p>
+    <w:p>
+      <w:pPr>
+        <w:spacing w:line="300" w:lineRule="atLeast"/>
+        <w:ind w:left="-483"/>
+        <w:rPr>
+          <w:sz w:val="26"/>
+          <w:szCs w:val="26"/>
+          <w:rtl/>
+        </w:rPr>
+      </w:pPr>
+      <w:bookmarkStart w:id="24" w:name="_GoBack"/>
+      <w:bookmarkEnd w:id="24"/>
+    </w:p>
+    <w:p>
+      <w:pPr>
+        <w:ind w:left="-483"/>
+        <w:jc w:val="center"/>
+        <w:rPr>
+          <w:rFonts w:cs="David"/>
+          <w:b/>
+          <w:bCs/>
+          <w:sz w:val="44"/>
+          <w:szCs w:val="44"/>
+          <w:u w:val="single"/>
+          <w:rtl/>
+        </w:rPr>
+      </w:pPr>
+    </w:p>
+    <w:p>
+      <w:pPr>
+        <w:ind w:left="-483"/>
+        <w:jc w:val="center"/>
+        <w:rPr>
+          <w:rFonts w:cs="Narkisim"/>
+          <w:b/>
+          <w:bCs/>
+          <w:sz w:val="44"/>
+          <w:szCs w:val="44"/>
+          <w:rtl/>
+        </w:rPr>
+      </w:pPr>
+      <w:r>
+        <w:rPr>
+          <w:rFonts w:cs="Narkisim"/>
+          <w:b/>
+          <w:bCs/>
+          <w:sz w:val="44"/>
+          <w:szCs w:val="44"/>
+        </w:rPr>
+        <w:t>Paralleling</w:t>
+      </w:r>
+      <w:r>
+        <w:rPr>
+          <w:rFonts w:cs="Narkisim"/>
+          <w:b/>
+          <w:bCs/>
+          <w:sz w:val="44"/>
+          <w:szCs w:val="44"/>
+        </w:rPr>
+        <w:t xml:space="preserve"> </w:t>
+      </w:r>
+      <w:r>
+        <w:rPr>
+          <w:rFonts w:cs="Narkisim"/>
+          <w:b/>
+          <w:bCs/>
+          <w:sz w:val="44"/>
+          <w:szCs w:val="44"/>
+        </w:rPr>
+        <w:t xml:space="preserve">BWA-Aligner </w:t>
+      </w:r>
+    </w:p>
+    <w:p>
+      <w:pPr>
+        <w:ind w:left="-483"/>
+        <w:jc w:val="center"/>
+        <w:rPr>
+          <w:rFonts w:cs="Narkisim"/>
+          <w:b/>
+          <w:bCs/>
+          <w:sz w:val="44"/>
+          <w:szCs w:val="44"/>
+          <w:rtl/>
+        </w:rPr>
+      </w:pPr>
+      <w:r>
+        <w:rPr>
+          <w:rFonts w:cs="Narkisim"/>
+          <w:b/>
+          <w:bCs/>
+          <w:sz w:val="44"/>
+          <w:szCs w:val="44"/>
+        </w:rPr>
+        <w:t xml:space="preserve">Aligning DNA sequence along the human genome  </w:t>
+      </w:r>
+    </w:p>
+    <w:p>
+      <w:pPr>
+        <w:pStyle w:val="Heading1"/>
+        <w:bidi/>
+        <w:rPr>
+          <w:rFonts w:hint="cs"/>
+          <w:rtl/>
+        </w:rPr>
+      </w:pPr>
+    </w:p>
+    <w:p>
+      <w:pPr>
+        <w:ind w:left="-483"/>
+        <w:jc w:val="center"/>
+        <w:rPr>
+          <w:rFonts w:cs="Narkisim" w:hint="cs"/>
+          <w:b/>
+          <w:bCs/>
+          <w:sz w:val="42"/>
+          <w:szCs w:val="42"/>
+          <w:rtl/>
+        </w:rPr>
+      </w:pPr>
+    </w:p>
+    <w:p>
+      <w:pPr>
+        <w:ind w:left="-483"/>
+        <w:jc w:val="center"/>
+        <w:rPr>
+          <w:rFonts w:cs="Narkisim" w:hint="cs"/>
+          <w:b/>
+          <w:bCs/>
+          <w:sz w:val="42"/>
+          <w:szCs w:val="42"/>
+          <w:rtl/>
+        </w:rPr>
+      </w:pPr>
+    </w:p>
+    <w:p>
+      <w:pPr>
+        <w:ind w:left="-483"/>
+        <w:jc w:val="center"/>
+        <w:rPr>
+          <w:rFonts w:cs="Narkisim" w:hint="cs"/>
+          <w:b/>
+          <w:bCs/>
+          <w:sz w:val="24"/>
+          <w:szCs w:val="24"/>
+          <w:rtl/>
+        </w:rPr>
+      </w:pPr>
+    </w:p>
+    <w:p>
+      <w:pPr>
+        <w:ind w:left="-483"/>
+        <w:jc w:val="center"/>
+        <w:rPr>
+          <w:rFonts w:cs="Narkisim" w:hint="cs"/>
+          <w:b/>
+          <w:bCs/>
+          <w:sz w:val="24"/>
+          <w:szCs w:val="24"/>
+          <w:rtl/>
+        </w:rPr>
+      </w:pPr>
+    </w:p>
+    <w:p>
+      <w:pPr>
+        <w:ind w:left="-483"/>
+        <w:jc w:val="center"/>
+        <w:rPr>
+          <w:rFonts w:cs="Narkisim" w:hint="cs"/>
+          <w:b/>
+          <w:bCs/>
+          <w:sz w:val="24"/>
+          <w:szCs w:val="24"/>
+          <w:rtl/>
+        </w:rPr>
+      </w:pPr>
+    </w:p>
+    <w:p>
+      <w:pPr>
+        <w:ind w:left="-483"/>
+        <w:jc w:val="center"/>
+        <w:rPr>
+          <w:rFonts w:cs="Narkisim" w:hint="cs"/>
+          <w:b/>
+          <w:bCs/>
+          <w:sz w:val="24"/>
+          <w:szCs w:val="24"/>
+          <w:rtl/>
+        </w:rPr>
+      </w:pPr>
+    </w:p>
+    <w:p>
+      <w:pPr>
+        <w:ind w:left="-483"/>
+        <w:jc w:val="center"/>
+        <w:rPr>
+          <w:rFonts w:cs="Narkisim" w:hint="cs"/>
+          <w:b/>
+          <w:bCs/>
+          <w:sz w:val="24"/>
+          <w:szCs w:val="24"/>
+          <w:rtl/>
+        </w:rPr>
+      </w:pPr>
+    </w:p>
+    <w:p>
+      <w:pPr>
+        <w:ind w:left="-483"/>
+        <w:jc w:val="center"/>
+        <w:rPr>
+          <w:rFonts w:cs="Narkisim"/>
+          <w:b/>
+          <w:bCs/>
+          <w:sz w:val="24"/>
+          <w:szCs w:val="24"/>
+        </w:rPr>
+      </w:pPr>
+      <w:r>
+        <w:rPr>
+          <w:rFonts w:cs="Narkisim"/>
+          <w:b/>
+          <w:bCs/>
+          <w:sz w:val="24"/>
+          <w:szCs w:val="24"/>
+        </w:rPr>
+        <w:t>By</w:t>
+      </w:r>
+    </w:p>
+    <w:p>
+      <w:pPr>
+        <w:ind w:left="-483"/>
+        <w:jc w:val="center"/>
+        <w:rPr>
+          <w:rFonts w:cs="Narkisim"/>
+          <w:b/>
+          <w:bCs/>
+          <w:sz w:val="26"/>
+          <w:szCs w:val="26"/>
+        </w:rPr>
+      </w:pPr>
+      <w:proofErr w:type="spellStart"/>
+      <w:r>
+        <w:rPr>
+          <w:rFonts w:cs="Narkisim"/>
+          <w:b/>
+          <w:bCs/>
+          <w:sz w:val="26"/>
+          <w:szCs w:val="26"/>
+        </w:rPr>
+        <w:t>Avi</w:t>
+      </w:r>
+      <w:proofErr w:type="spellEnd"/>
+      <w:r>
+        <w:rPr>
+          <w:rFonts w:cs="Narkisim"/>
+          <w:b/>
+          <w:bCs/>
+          <w:sz w:val="26"/>
+          <w:szCs w:val="26"/>
+        </w:rPr>
+        <w:t xml:space="preserve"> Turner</w:t>
+      </w:r>
+    </w:p>
+    <w:p>
+      <w:pPr>
+        <w:ind w:left="-483"/>
+        <w:jc w:val="center"/>
+        <w:rPr>
+          <w:rFonts w:cs="Narkisim" w:hint="cs"/>
+          <w:b/>
+          <w:bCs/>
+          <w:sz w:val="26"/>
+          <w:szCs w:val="26"/>
+          <w:rtl/>
+        </w:rPr>
+      </w:pPr>
+    </w:p>
+    <w:p>
+      <w:pPr>
+        <w:ind w:left="-483"/>
+        <w:jc w:val="center"/>
+        <w:rPr>
+          <w:rFonts w:cs="Narkisim" w:hint="cs"/>
+          <w:b/>
+          <w:bCs/>
+          <w:sz w:val="26"/>
+          <w:szCs w:val="26"/>
+          <w:rtl/>
+        </w:rPr>
+      </w:pPr>
+    </w:p>
+    <w:p>
+      <w:pPr>
+        <w:ind w:left="-483"/>
+        <w:jc w:val="center"/>
+        <w:rPr>
+          <w:rFonts w:cs="Narkisim" w:hint="cs"/>
+          <w:b/>
+          <w:bCs/>
+          <w:sz w:val="26"/>
+          <w:szCs w:val="26"/>
+          <w:rtl/>
+        </w:rPr>
+      </w:pPr>
+    </w:p>
+    <w:p>
+      <w:pPr>
+        <w:ind w:left="-483"/>
+        <w:jc w:val="center"/>
+        <w:rPr>
+          <w:rFonts w:cs="Narkisim" w:hint="cs"/>
+          <w:b/>
+          <w:bCs/>
+          <w:sz w:val="26"/>
+          <w:szCs w:val="26"/>
+          <w:rtl/>
+        </w:rPr>
+      </w:pPr>
+    </w:p>
+    <w:p>
+      <w:pPr>
+        <w:ind w:left="-483"/>
+        <w:jc w:val="center"/>
+        <w:rPr>
+          <w:rFonts w:cs="Narkisim" w:hint="cs"/>
+          <w:b/>
+          <w:bCs/>
+          <w:sz w:val="26"/>
+          <w:szCs w:val="26"/>
+          <w:rtl/>
+        </w:rPr>
+      </w:pPr>
+    </w:p>
+    <w:p>
+      <w:pPr>
+        <w:pStyle w:val="Footer"/>
+        <w:rPr>
+          <w:rFonts w:cs="David" w:hint="cs"/>
+          <w:rtl/>
+        </w:rPr>
+      </w:pPr>
+      <w:r>
+        <w:rPr>
+          <w:rFonts w:cs="Narkisim"/>
+          <w:sz w:val="24"/>
+          <w:szCs w:val="24"/>
+        </w:rPr>
+        <w:t>July 2015</w:t>
+      </w:r>
+      <w:r>
+        <w:rPr>
+          <w:rFonts w:cs="Narkisim" w:hint="cs"/>
+          <w:sz w:val="24"/>
+          <w:szCs w:val="24"/>
+          <w:rtl/>
+        </w:rPr>
+        <w:tab/>
+      </w:r>
+      <w:r>
+        <w:rPr>
+          <w:rFonts w:cs="Narkisim" w:hint="cs"/>
+          <w:sz w:val="24"/>
+          <w:szCs w:val="24"/>
+          <w:rtl/>
+        </w:rPr>
+        <w:tab/>
+      </w:r>
+      <w:r>
+        <w:rPr>
+          <w:rFonts w:cs="Narkisim" w:hint="cs"/>
+          <w:sz w:val="24"/>
+          <w:szCs w:val="24"/>
+          <w:rtl/>
+        </w:rPr>
+        <w:tab/>
+      </w:r>
+      <w:r>
+        <w:rPr>
+          <w:rFonts w:cs="Narkisim" w:hint="cs"/>
+          <w:sz w:val="24"/>
+          <w:szCs w:val="24"/>
+          <w:rtl/>
+        </w:rPr>
+        <w:tab/>
+      </w:r>
+    </w:p>
+    <w:p>
+      <w:pPr>
+        <w:spacing w:line="300" w:lineRule="atLeast"/>
+        <w:ind w:left="-483"/>
+        <w:jc w:val="center"/>
+        <w:rPr>
+          <w:sz w:val="26"/>
+          <w:szCs w:val="26"/>
+          <w:rtl/>
+        </w:rPr>
+      </w:pPr>
+      <w:r>
+        <w:rPr>
+          <w:noProof/>
+        </w:rPr>
+        <w:lastRenderedPageBreak/>
+        <w:drawing>
+          <wp:inline distT="0" distB="0" distL="0" distR="0">
+            <wp:extent cx="2787015" cy="805815"/>
+            <wp:effectExtent l="0" t="0" r="0" b="0"/>
+            <wp:docPr id="47" name="Picture 47" descr="http://english.jce.ac.il/media/logo.png"/>
+            <wp:cNvGraphicFramePr>
+              <a:graphicFrameLocks xmlns:a="http://schemas.openxmlformats.org/drawingml/2006/main" noChangeAspect="1"/>
+            </wp:cNvGraphicFramePr>
+            <a:graphic xmlns:a="http://schemas.openxmlformats.org/drawingml/2006/main">
+              <a:graphicData uri="http://schemas.openxmlformats.org/drawingml/2006/picture">
+                <pic:pic xmlns:pic="http://schemas.openxmlformats.org/drawingml/2006/picture">
+                  <pic:nvPicPr>
+                    <pic:cNvPr id="0" name="Picture 127" descr="http://english.jce.ac.il/media/logo.png"/>
+                    <pic:cNvPicPr>
+                      <a:picLocks noChangeAspect="1" noChangeArrowheads="1"/>
+                    </pic:cNvPicPr>
+                  </pic:nvPicPr>
+                  <pic:blipFill>
+                    <a:blip r:embed="rId30">
+                      <a:extLst>
+                        <a:ext uri="{28A0092B-C50C-407E-A947-70E740481C1C}">
+                          <a14:useLocalDpi xmlns:a14="http://schemas.microsoft.com/office/drawing/2010/main" val="0"/>
+                        </a:ext>
+                      </a:extLst>
+                    </a:blip>
+                    <a:srcRect/>
+                    <a:stretch>
+                      <a:fillRect/>
+                    </a:stretch>
+                  </pic:blipFill>
+                  <pic:spPr bwMode="auto">
+                    <a:xfrm>
+                      <a:off x="0" y="0"/>
+                      <a:ext cx="2787015" cy="805815"/>
+                    </a:xfrm>
+                    <a:prstGeom prst="rect">
+                      <a:avLst/>
+                    </a:prstGeom>
+                    <a:noFill/>
+                    <a:ln>
+                      <a:noFill/>
+                    </a:ln>
+                  </pic:spPr>
+                </pic:pic>
+              </a:graphicData>
+            </a:graphic>
+          </wp:inline>
+        </w:drawing>
+      </w:r>
+    </w:p>
+    <w:p>
+      <w:pPr>
+        <w:spacing w:line="300" w:lineRule="atLeast"/>
+        <w:ind w:left="-483"/>
+        <w:jc w:val="center"/>
+        <w:rPr>
+          <w:b/>
+          <w:bCs/>
+          <w:sz w:val="30"/>
+          <w:szCs w:val="30"/>
+          <w:rtl/>
+        </w:rPr>
+      </w:pPr>
+      <w:r>
+        <w:rPr>
+          <w:b/>
+          <w:bCs/>
+          <w:sz w:val="30"/>
+          <w:szCs w:val="30"/>
+        </w:rPr>
+        <w:t>Software Engineering Department</w:t>
+      </w:r>
+    </w:p>
+    <w:p>
+      <w:pPr>
+        <w:spacing w:line="300" w:lineRule="atLeast"/>
+        <w:ind w:left="-483"/>
+        <w:rPr>
+          <w:sz w:val="26"/>
+          <w:szCs w:val="26"/>
+          <w:rtl/>
+        </w:rPr>
+      </w:pPr>
+    </w:p>
+    <w:p>
+      <w:pPr>
+        <w:ind w:left="-483"/>
+        <w:jc w:val="center"/>
+        <w:rPr>
+          <w:rFonts w:cs="David"/>
+          <w:b/>
+          <w:bCs/>
+          <w:sz w:val="44"/>
+          <w:szCs w:val="44"/>
+          <w:u w:val="single"/>
+          <w:rtl/>
+        </w:rPr>
+      </w:pPr>
+    </w:p>
+    <w:p>
+      <w:pPr>
+        <w:ind w:left="-483"/>
+        <w:jc w:val="center"/>
+        <w:rPr>
+          <w:rFonts w:cs="Narkisim"/>
+          <w:b/>
+          <w:bCs/>
+          <w:sz w:val="44"/>
+          <w:szCs w:val="44"/>
+        </w:rPr>
+      </w:pPr>
+      <w:r>
+        <w:rPr>
+          <w:rFonts w:cs="Narkisim"/>
+          <w:b/>
+          <w:bCs/>
+          <w:sz w:val="44"/>
+          <w:szCs w:val="44"/>
+        </w:rPr>
+        <w:t>Paralleling</w:t>
+      </w:r>
+      <w:r>
+        <w:rPr>
+          <w:rFonts w:cs="Narkisim"/>
+          <w:b/>
+          <w:bCs/>
+          <w:sz w:val="44"/>
+          <w:szCs w:val="44"/>
+        </w:rPr>
+        <w:t xml:space="preserve"> </w:t>
+      </w:r>
+      <w:r>
+        <w:rPr>
+          <w:rFonts w:cs="Narkisim"/>
+          <w:b/>
+          <w:bCs/>
+          <w:sz w:val="44"/>
+          <w:szCs w:val="44"/>
+        </w:rPr>
+        <w:t>BWA-Aligner</w:t>
+      </w:r>
+    </w:p>
+    <w:p>
+      <w:pPr>
+        <w:ind w:left="-483"/>
+        <w:jc w:val="center"/>
+        <w:rPr>
+          <w:rFonts w:cs="Narkisim"/>
+          <w:b/>
+          <w:bCs/>
+          <w:sz w:val="44"/>
+          <w:szCs w:val="44"/>
+          <w:rtl/>
+        </w:rPr>
+      </w:pPr>
+      <w:r>
+        <w:rPr>
+          <w:rFonts w:cs="Narkisim"/>
+          <w:b/>
+          <w:bCs/>
+          <w:sz w:val="44"/>
+          <w:szCs w:val="44"/>
+        </w:rPr>
+        <w:t xml:space="preserve">Aligning DNA sequence along the human genome </w:t>
+      </w:r>
+      <w:r>
+        <w:rPr>
+          <w:rFonts w:cs="Narkisim"/>
+          <w:b/>
+          <w:bCs/>
+          <w:sz w:val="44"/>
+          <w:szCs w:val="44"/>
+        </w:rPr>
+        <w:t xml:space="preserve"> </w:t>
+      </w:r>
+    </w:p>
+    <w:p>
+      <w:pPr>
+        <w:ind w:left="-483"/>
+        <w:jc w:val="center"/>
+        <w:rPr>
+          <w:rFonts w:cs="Narkisim" w:hint="cs"/>
+          <w:b/>
+          <w:bCs/>
+          <w:sz w:val="42"/>
+          <w:szCs w:val="42"/>
+          <w:rtl/>
+        </w:rPr>
+      </w:pPr>
+    </w:p>
+    <w:p>
+      <w:pPr>
+        <w:ind w:left="-483"/>
+        <w:jc w:val="center"/>
+        <w:rPr>
+          <w:rFonts w:cs="Narkisim" w:hint="cs"/>
+          <w:b/>
+          <w:bCs/>
+          <w:sz w:val="42"/>
+          <w:szCs w:val="42"/>
+          <w:rtl/>
+        </w:rPr>
+      </w:pPr>
+    </w:p>
+    <w:p>
+      <w:pPr>
+        <w:ind w:left="-483"/>
+        <w:jc w:val="center"/>
+        <w:rPr>
+          <w:rFonts w:cs="Narkisim" w:hint="cs"/>
+          <w:b/>
+          <w:bCs/>
+          <w:sz w:val="24"/>
+          <w:szCs w:val="24"/>
+          <w:rtl/>
+        </w:rPr>
+      </w:pPr>
+    </w:p>
+    <w:p>
+      <w:pPr>
+        <w:ind w:left="-483"/>
+        <w:jc w:val="center"/>
+        <w:rPr>
+          <w:rFonts w:cs="Narkisim" w:hint="cs"/>
+          <w:b/>
+          <w:bCs/>
+          <w:sz w:val="24"/>
+          <w:szCs w:val="24"/>
+          <w:rtl/>
+        </w:rPr>
+      </w:pPr>
+    </w:p>
+    <w:p>
+      <w:pPr>
+        <w:ind w:left="-483"/>
+        <w:jc w:val="center"/>
+        <w:rPr>
+          <w:rFonts w:cs="Narkisim" w:hint="cs"/>
+          <w:b/>
+          <w:bCs/>
+          <w:sz w:val="24"/>
+          <w:szCs w:val="24"/>
+          <w:rtl/>
+        </w:rPr>
+      </w:pPr>
+    </w:p>
+    <w:p>
+      <w:pPr>
+        <w:ind w:left="-483"/>
+        <w:jc w:val="center"/>
+        <w:rPr>
+          <w:rFonts w:cs="Narkisim"/>
+          <w:b/>
+          <w:bCs/>
+          <w:sz w:val="24"/>
+          <w:szCs w:val="24"/>
+        </w:rPr>
+      </w:pPr>
+      <w:r>
+        <w:rPr>
+          <w:rFonts w:cs="Narkisim"/>
+          <w:b/>
+          <w:bCs/>
+          <w:sz w:val="24"/>
+          <w:szCs w:val="24"/>
+        </w:rPr>
+        <w:t>By</w:t>
+      </w:r>
+    </w:p>
+    <w:p>
+      <w:pPr>
+        <w:ind w:left="-483"/>
+        <w:jc w:val="center"/>
+        <w:rPr>
+          <w:rFonts w:cs="Narkisim"/>
+          <w:b/>
+          <w:bCs/>
+          <w:sz w:val="26"/>
+          <w:szCs w:val="26"/>
+        </w:rPr>
+      </w:pPr>
+      <w:proofErr w:type="spellStart"/>
+      <w:r>
+        <w:rPr>
+          <w:rFonts w:cs="Narkisim"/>
+          <w:b/>
+          <w:bCs/>
+          <w:sz w:val="26"/>
+          <w:szCs w:val="26"/>
+        </w:rPr>
+        <w:t>Avi</w:t>
+      </w:r>
+      <w:proofErr w:type="spellEnd"/>
+      <w:r>
+        <w:rPr>
+          <w:rFonts w:cs="Narkisim"/>
+          <w:b/>
+          <w:bCs/>
+          <w:sz w:val="26"/>
+          <w:szCs w:val="26"/>
+        </w:rPr>
+        <w:t xml:space="preserve"> Turner</w:t>
+      </w:r>
+    </w:p>
+    <w:p>
+      <w:pPr>
+        <w:ind w:left="-483"/>
+        <w:jc w:val="center"/>
+        <w:rPr>
+          <w:rFonts w:cs="Narkisim" w:hint="cs"/>
+          <w:b/>
+          <w:bCs/>
+          <w:sz w:val="26"/>
+          <w:szCs w:val="26"/>
+          <w:rtl/>
+        </w:rPr>
+      </w:pPr>
+    </w:p>
+    <w:p>
+      <w:pPr>
+        <w:ind w:left="-483"/>
+        <w:jc w:val="center"/>
+        <w:rPr>
+          <w:rFonts w:cs="Narkisim" w:hint="cs"/>
+          <w:b/>
+          <w:bCs/>
+          <w:sz w:val="26"/>
+          <w:szCs w:val="26"/>
+          <w:rtl/>
+        </w:rPr>
+      </w:pPr>
+    </w:p>
+    <w:p>
+      <w:pPr>
+        <w:ind w:left="-483"/>
+        <w:jc w:val="center"/>
+        <w:rPr>
+          <w:rFonts w:cs="Narkisim" w:hint="cs"/>
+          <w:b/>
+          <w:bCs/>
+          <w:sz w:val="26"/>
+          <w:szCs w:val="26"/>
+          <w:rtl/>
+        </w:rPr>
+      </w:pPr>
+    </w:p>
+    <w:p>
+      <w:pPr>
+        <w:ind w:left="-483"/>
+        <w:jc w:val="center"/>
+        <w:rPr>
+          <w:rFonts w:cs="Narkisim" w:hint="cs"/>
+          <w:b/>
+          <w:bCs/>
+          <w:sz w:val="28"/>
+          <w:szCs w:val="28"/>
+          <w:rtl/>
+        </w:rPr>
+      </w:pPr>
+      <w:r>
+        <w:rPr>
+          <w:rFonts w:cs="Narkisim"/>
+          <w:b/>
+          <w:bCs/>
+          <w:sz w:val="28"/>
+          <w:szCs w:val="28"/>
+        </w:rPr>
+        <w:t xml:space="preserve">Supervisor: Dr. </w:t>
+      </w:r>
+      <w:proofErr w:type="spellStart"/>
+      <w:r>
+        <w:rPr>
+          <w:rFonts w:cs="Narkisim"/>
+          <w:b/>
+          <w:bCs/>
+          <w:sz w:val="28"/>
+          <w:szCs w:val="28"/>
+        </w:rPr>
+        <w:t>Hassin</w:t>
+      </w:r>
+      <w:proofErr w:type="spellEnd"/>
+      <w:r>
+        <w:rPr>
+          <w:rFonts w:cs="Narkisim"/>
+          <w:b/>
+          <w:bCs/>
+          <w:sz w:val="28"/>
+          <w:szCs w:val="28"/>
+        </w:rPr>
+        <w:t xml:space="preserve"> Yehuda</w:t>
+      </w:r>
+    </w:p>
+    <w:p>
+      <w:pPr>
+        <w:ind w:left="1415" w:firstLine="142"/>
+        <w:rPr>
+          <w:rFonts w:cs="Narkisim" w:hint="cs"/>
+          <w:b/>
+          <w:bCs/>
+          <w:sz w:val="26"/>
+          <w:szCs w:val="26"/>
+          <w:rtl/>
+        </w:rPr>
+      </w:pPr>
+    </w:p>
+    <w:p>
+      <w:pPr>
+        <w:ind w:left="1415" w:firstLine="142"/>
+        <w:rPr>
+          <w:rFonts w:cs="Narkisim" w:hint="cs"/>
+          <w:b/>
+          <w:bCs/>
+          <w:sz w:val="26"/>
+          <w:szCs w:val="26"/>
+          <w:rtl/>
+        </w:rPr>
+      </w:pPr>
+    </w:p>
+    <w:p>
+      <w:pPr>
+        <w:bidi w:val="0"/>
+        <w:rPr>
+          <w:rFonts w:cs="David"/>
+          <w:sz w:val="28"/>
+          <w:szCs w:val="28"/>
+          <w:rtl/>
+        </w:rPr>
+      </w:pPr>
+      <w:r>
+        <w:rPr>
+          <w:rFonts w:cs="David"/>
+          <w:sz w:val="28"/>
+          <w:szCs w:val="28"/>
+          <w:rtl/>
+        </w:rPr>
+        <w:br w:type="page"/>
+      </w:r>
     </w:p>
     <w:p>
       <w:pPr>
@@ -27081,7 +28014,7 @@
             <w:noProof/>
             <w:rtl/>
           </w:rPr>
-          <w:t>7</w:t>
+          <w:t>25</w:t>
         </w:r>
         <w:r>
           <w:rPr>
@@ -34021,7 +34954,7 @@
 </file>
 
 <file path=customXml/itemProps1.xml><?xml version="1.0" encoding="utf-8"?>
-<ds:datastoreItem xmlns:ds="http://schemas.openxmlformats.org/officeDocument/2006/customXml" ds:itemID="{5EEF70D7-04FD-4A71-88D8-DA2A885B5476}">
+<ds:datastoreItem xmlns:ds="http://schemas.openxmlformats.org/officeDocument/2006/customXml" ds:itemID="{5CA6186F-5555-46AB-B17F-2D7D99D958C8}">
   <ds:schemaRefs>
     <ds:schemaRef ds:uri="http://schemas.openxmlformats.org/officeDocument/2006/bibliography"/>
   </ds:schemaRefs>

</xml_diff>

<commit_message>
Version 1 of final doc
</commit_message>
<xml_diff>
--- a/Documents/הגשת פרויקט/BWA - Final document.docx
+++ b/Documents/הגשת פרויקט/BWA - Final document.docx
@@ -170,7 +170,7 @@
           <w:rtl/>
         </w:rPr>
       </w:pPr>
-      <w:bookmarkStart w:id="0" w:name="_Toc423877338"/>
+      <w:bookmarkStart w:id="0" w:name="_Toc423894163"/>
       <w:r>
         <w:rPr>
           <w:rFonts w:hint="cs"/>
@@ -494,6 +494,7 @@
           <w:szCs w:val="24"/>
           <w:rtl/>
         </w:rPr>
+        <w:lastRenderedPageBreak/>
         <w:t>תמוז תשע"ה</w:t>
       </w:r>
       <w:r>
@@ -557,7 +558,6 @@
         <w:rPr>
           <w:noProof/>
         </w:rPr>
-        <w:lastRenderedPageBreak/>
         <w:drawing>
           <wp:inline distT="0" distB="0" distL="0" distR="0" wp14:anchorId="234702C0" wp14:editId="7641359F">
             <wp:extent cx="3810000" cy="935990"/>
@@ -1208,7 +1208,7 @@
           <w:rFonts w:cs="David"/>
         </w:rPr>
       </w:pPr>
-      <w:bookmarkStart w:id="1" w:name="_Toc423877339"/>
+      <w:bookmarkStart w:id="1" w:name="_Toc423894164"/>
       <w:r>
         <w:rPr>
           <w:rFonts w:cs="David" w:hint="cs"/>
@@ -2199,7 +2199,7 @@
         </w:rPr>
         <w:t xml:space="preserve"> </w:t>
       </w:r>
-      <w:bookmarkStart w:id="2" w:name="_Toc423877340"/>
+      <w:bookmarkStart w:id="2" w:name="_Toc423894165"/>
       <w:r>
         <w:rPr>
           <w:rFonts w:hint="cs"/>
@@ -2633,7 +2633,7 @@
         <w:lastRenderedPageBreak/>
         <w:t xml:space="preserve"> </w:t>
       </w:r>
-      <w:bookmarkStart w:id="3" w:name="_Toc423877341"/>
+      <w:bookmarkStart w:id="3" w:name="_Toc423894166"/>
       <w:r>
         <w:rPr>
           <w:rFonts w:hint="cs"/>
@@ -3453,20 +3453,6 @@
     </w:p>
     <w:p>
       <w:pPr>
-        <w:bidi w:val="0"/>
-        <w:rPr>
-          <w:rFonts w:ascii="Times New Roman" w:eastAsia="Times New Roman" w:hAnsi="Times New Roman" w:cs="Times New Roman"/>
-          <w:b/>
-          <w:bCs/>
-          <w:kern w:val="36"/>
-          <w:sz w:val="48"/>
-          <w:szCs w:val="48"/>
-          <w:rtl/>
-        </w:rPr>
-      </w:pPr>
-    </w:p>
-    <w:p>
-      <w:pPr>
         <w:pStyle w:val="Heading1"/>
         <w:numPr>
           <w:ilvl w:val="0"/>
@@ -3475,12 +3461,13 @@
         <w:bidi/>
         <w:ind w:left="-384" w:firstLine="382"/>
       </w:pPr>
-      <w:bookmarkStart w:id="4" w:name="_Toc423877342"/>
-      <w:r>
-        <w:rPr>
-          <w:rFonts w:hint="cs"/>
-          <w:rtl/>
-        </w:rPr>
+      <w:bookmarkStart w:id="4" w:name="_Toc423894167"/>
+      <w:r>
+        <w:rPr>
+          <w:rFonts w:hint="cs"/>
+          <w:rtl/>
+        </w:rPr>
+        <w:lastRenderedPageBreak/>
         <w:t>תוכן העניינים</w:t>
       </w:r>
       <w:bookmarkEnd w:id="4"/>
@@ -3530,7 +3517,7 @@
           <w:r>
             <w:fldChar w:fldCharType="separate"/>
           </w:r>
-          <w:hyperlink w:anchor="_Toc423877338" w:history="1">
+          <w:hyperlink w:anchor="_Toc423894163" w:history="1">
             <w:r>
               <w:rPr>
                 <w:rStyle w:val="Hyperlink"/>
@@ -3743,7 +3730,7 @@
                 <w:noProof/>
                 <w:webHidden/>
               </w:rPr>
-              <w:instrText>Toc423877338 \h</w:instrText>
+              <w:instrText>Toc423894163 \h</w:instrText>
             </w:r>
             <w:r>
               <w:rPr>
@@ -3794,7 +3781,7 @@
               <w:rtl/>
             </w:rPr>
           </w:pPr>
-          <w:hyperlink w:anchor="_Toc423877339" w:history="1">
+          <w:hyperlink w:anchor="_Toc423894164" w:history="1">
             <w:r>
               <w:rPr>
                 <w:rStyle w:val="Hyperlink"/>
@@ -3863,7 +3850,7 @@
                 <w:noProof/>
                 <w:webHidden/>
               </w:rPr>
-              <w:instrText>Toc423877339 \h</w:instrText>
+              <w:instrText>Toc423894164 \h</w:instrText>
             </w:r>
             <w:r>
               <w:rPr>
@@ -3914,7 +3901,7 @@
               <w:rtl/>
             </w:rPr>
           </w:pPr>
-          <w:hyperlink w:anchor="_Toc423877340" w:history="1">
+          <w:hyperlink w:anchor="_Toc423894165" w:history="1">
             <w:r>
               <w:rPr>
                 <w:rStyle w:val="Hyperlink"/>
@@ -3982,7 +3969,7 @@
                 <w:noProof/>
                 <w:webHidden/>
               </w:rPr>
-              <w:instrText>Toc423877340 \h</w:instrText>
+              <w:instrText>Toc423894165 \h</w:instrText>
             </w:r>
             <w:r>
               <w:rPr>
@@ -4033,7 +4020,7 @@
               <w:rtl/>
             </w:rPr>
           </w:pPr>
-          <w:hyperlink w:anchor="_Toc423877341" w:history="1">
+          <w:hyperlink w:anchor="_Toc423894166" w:history="1">
             <w:r>
               <w:rPr>
                 <w:rStyle w:val="Hyperlink"/>
@@ -4101,7 +4088,7 @@
                 <w:noProof/>
                 <w:webHidden/>
               </w:rPr>
-              <w:instrText>Toc423877341 \h</w:instrText>
+              <w:instrText>Toc423894166 \h</w:instrText>
             </w:r>
             <w:r>
               <w:rPr>
@@ -4152,7 +4139,7 @@
               <w:rtl/>
             </w:rPr>
           </w:pPr>
-          <w:hyperlink w:anchor="_Toc423877342" w:history="1">
+          <w:hyperlink w:anchor="_Toc423894167" w:history="1">
             <w:r>
               <w:rPr>
                 <w:rStyle w:val="Hyperlink"/>
@@ -4237,7 +4224,7 @@
                 <w:noProof/>
                 <w:webHidden/>
               </w:rPr>
-              <w:instrText>Toc423877342 \h</w:instrText>
+              <w:instrText>Toc423894167 \h</w:instrText>
             </w:r>
             <w:r>
               <w:rPr>
@@ -4288,7 +4275,7 @@
               <w:rtl/>
             </w:rPr>
           </w:pPr>
-          <w:hyperlink w:anchor="_Toc423877343" w:history="1">
+          <w:hyperlink w:anchor="_Toc423894168" w:history="1">
             <w:r>
               <w:rPr>
                 <w:rStyle w:val="Hyperlink"/>
@@ -4374,7 +4361,7 @@
                 <w:noProof/>
                 <w:webHidden/>
               </w:rPr>
-              <w:instrText>Toc423877343 \h</w:instrText>
+              <w:instrText>Toc423894168 \h</w:instrText>
             </w:r>
             <w:r>
               <w:rPr>
@@ -4425,7 +4412,7 @@
               <w:rtl/>
             </w:rPr>
           </w:pPr>
-          <w:hyperlink w:anchor="_Toc423877344" w:history="1">
+          <w:hyperlink w:anchor="_Toc423894169" w:history="1">
             <w:r>
               <w:rPr>
                 <w:rStyle w:val="Hyperlink"/>
@@ -4528,7 +4515,7 @@
                 <w:noProof/>
                 <w:webHidden/>
               </w:rPr>
-              <w:instrText>Toc423877344 \h</w:instrText>
+              <w:instrText>Toc423894169 \h</w:instrText>
             </w:r>
             <w:r>
               <w:rPr>
@@ -4579,7 +4566,7 @@
               <w:rtl/>
             </w:rPr>
           </w:pPr>
-          <w:hyperlink w:anchor="_Toc423877345" w:history="1">
+          <w:hyperlink w:anchor="_Toc423894170" w:history="1">
             <w:r>
               <w:rPr>
                 <w:rStyle w:val="Hyperlink"/>
@@ -4664,7 +4651,7 @@
                 <w:noProof/>
                 <w:webHidden/>
               </w:rPr>
-              <w:instrText>Toc423877345 \h</w:instrText>
+              <w:instrText>Toc423894170 \h</w:instrText>
             </w:r>
             <w:r>
               <w:rPr>
@@ -4715,7 +4702,7 @@
               <w:rtl/>
             </w:rPr>
           </w:pPr>
-          <w:hyperlink w:anchor="_Toc423877346" w:history="1">
+          <w:hyperlink w:anchor="_Toc423894171" w:history="1">
             <w:r>
               <w:rPr>
                 <w:rStyle w:val="Hyperlink"/>
@@ -4843,7 +4830,7 @@
                 <w:noProof/>
                 <w:webHidden/>
               </w:rPr>
-              <w:instrText>Toc423877346 \h</w:instrText>
+              <w:instrText>Toc423894171 \h</w:instrText>
             </w:r>
             <w:r>
               <w:rPr>
@@ -4889,15 +4876,12 @@
         <w:p>
           <w:pPr>
             <w:pStyle w:val="TOC2"/>
-            <w:tabs>
-              <w:tab w:val="right" w:leader="dot" w:pos="10761"/>
-            </w:tabs>
             <w:rPr>
               <w:noProof/>
               <w:rtl/>
             </w:rPr>
           </w:pPr>
-          <w:hyperlink w:anchor="_Toc423877347" w:history="1">
+          <w:hyperlink w:anchor="_Toc423894172" w:history="1">
             <w:r>
               <w:rPr>
                 <w:rStyle w:val="Hyperlink"/>
@@ -4985,7 +4969,7 @@
                 <w:noProof/>
                 <w:webHidden/>
               </w:rPr>
-              <w:instrText>Toc423877347 \h</w:instrText>
+              <w:instrText>Toc423894172 \h</w:instrText>
             </w:r>
             <w:r>
               <w:rPr>
@@ -5031,15 +5015,12 @@
         <w:p>
           <w:pPr>
             <w:pStyle w:val="TOC2"/>
-            <w:tabs>
-              <w:tab w:val="right" w:leader="dot" w:pos="10761"/>
-            </w:tabs>
             <w:rPr>
               <w:noProof/>
               <w:rtl/>
             </w:rPr>
           </w:pPr>
-          <w:hyperlink w:anchor="_Toc423877348" w:history="1">
+          <w:hyperlink w:anchor="_Toc423894173" w:history="1">
             <w:r>
               <w:rPr>
                 <w:rStyle w:val="Hyperlink"/>
@@ -5127,7 +5108,7 @@
                 <w:noProof/>
                 <w:webHidden/>
               </w:rPr>
-              <w:instrText>Toc423877348 \h</w:instrText>
+              <w:instrText>Toc423894173 \h</w:instrText>
             </w:r>
             <w:r>
               <w:rPr>
@@ -5178,7 +5159,7 @@
               <w:rtl/>
             </w:rPr>
           </w:pPr>
-          <w:hyperlink w:anchor="_Toc423877349" w:history="1">
+          <w:hyperlink w:anchor="_Toc423894174" w:history="1">
             <w:r>
               <w:rPr>
                 <w:rStyle w:val="Hyperlink"/>
@@ -5264,7 +5245,7 @@
                 <w:noProof/>
                 <w:webHidden/>
               </w:rPr>
-              <w:instrText>Toc423877349 \h</w:instrText>
+              <w:instrText>Toc423894174 \h</w:instrText>
             </w:r>
             <w:r>
               <w:rPr>
@@ -5310,15 +5291,12 @@
         <w:p>
           <w:pPr>
             <w:pStyle w:val="TOC2"/>
-            <w:tabs>
-              <w:tab w:val="right" w:leader="dot" w:pos="10761"/>
-            </w:tabs>
             <w:rPr>
               <w:noProof/>
               <w:rtl/>
             </w:rPr>
           </w:pPr>
-          <w:hyperlink w:anchor="_Toc423877350" w:history="1">
+          <w:hyperlink w:anchor="_Toc423894175" w:history="1">
             <w:r>
               <w:rPr>
                 <w:rStyle w:val="Hyperlink"/>
@@ -5387,7 +5365,7 @@
                 <w:noProof/>
                 <w:webHidden/>
               </w:rPr>
-              <w:instrText>Toc423877350 \h</w:instrText>
+              <w:instrText>Toc423894175 \h</w:instrText>
             </w:r>
             <w:r>
               <w:rPr>
@@ -5433,15 +5411,12 @@
         <w:p>
           <w:pPr>
             <w:pStyle w:val="TOC2"/>
-            <w:tabs>
-              <w:tab w:val="right" w:leader="dot" w:pos="10761"/>
-            </w:tabs>
             <w:rPr>
               <w:noProof/>
               <w:rtl/>
             </w:rPr>
           </w:pPr>
-          <w:hyperlink w:anchor="_Toc423877351" w:history="1">
+          <w:hyperlink w:anchor="_Toc423894176" w:history="1">
             <w:r>
               <w:rPr>
                 <w:rStyle w:val="Hyperlink"/>
@@ -5527,7 +5502,7 @@
                 <w:noProof/>
                 <w:webHidden/>
               </w:rPr>
-              <w:instrText>Toc423877351 \h</w:instrText>
+              <w:instrText>Toc423894176 \h</w:instrText>
             </w:r>
             <w:r>
               <w:rPr>
@@ -5558,7 +5533,7 @@
                 <w:webHidden/>
                 <w:rtl/>
               </w:rPr>
-              <w:t>13</w:t>
+              <w:t>14</w:t>
             </w:r>
             <w:r>
               <w:rPr>
@@ -5573,15 +5548,12 @@
         <w:p>
           <w:pPr>
             <w:pStyle w:val="TOC2"/>
-            <w:tabs>
-              <w:tab w:val="right" w:leader="dot" w:pos="10761"/>
-            </w:tabs>
             <w:rPr>
               <w:noProof/>
               <w:rtl/>
             </w:rPr>
           </w:pPr>
-          <w:hyperlink w:anchor="_Toc423877352" w:history="1">
+          <w:hyperlink w:anchor="_Toc423894177" w:history="1">
             <w:r>
               <w:rPr>
                 <w:rStyle w:val="Hyperlink"/>
@@ -5670,7 +5642,7 @@
                 <w:noProof/>
                 <w:webHidden/>
               </w:rPr>
-              <w:instrText>Toc423877352 \h</w:instrText>
+              <w:instrText>Toc423894177 \h</w:instrText>
             </w:r>
             <w:r>
               <w:rPr>
@@ -5701,7 +5673,7 @@
                 <w:webHidden/>
                 <w:rtl/>
               </w:rPr>
-              <w:t>14</w:t>
+              <w:t>15</w:t>
             </w:r>
             <w:r>
               <w:rPr>
@@ -5721,7 +5693,7 @@
               <w:rtl/>
             </w:rPr>
           </w:pPr>
-          <w:hyperlink w:anchor="_Toc423877353" w:history="1">
+          <w:hyperlink w:anchor="_Toc423894178" w:history="1">
             <w:r>
               <w:rPr>
                 <w:rStyle w:val="Hyperlink"/>
@@ -5839,7 +5811,7 @@
                 <w:noProof/>
                 <w:webHidden/>
               </w:rPr>
-              <w:instrText>Toc423877353 \h</w:instrText>
+              <w:instrText>Toc423894178 \h</w:instrText>
             </w:r>
             <w:r>
               <w:rPr>
@@ -5870,7 +5842,7 @@
                 <w:webHidden/>
                 <w:rtl/>
               </w:rPr>
-              <w:t>15</w:t>
+              <w:t>16</w:t>
             </w:r>
             <w:r>
               <w:rPr>
@@ -5886,14 +5858,14 @@
           <w:pPr>
             <w:pStyle w:val="TOC3"/>
             <w:tabs>
-              <w:tab w:val="right" w:leader="dot" w:pos="10761"/>
+              <w:tab w:val="right" w:leader="dot" w:pos="9913"/>
             </w:tabs>
             <w:rPr>
               <w:noProof/>
               <w:rtl/>
             </w:rPr>
           </w:pPr>
-          <w:hyperlink w:anchor="_Toc423877354" w:history="1">
+          <w:hyperlink w:anchor="_Toc423894179" w:history="1">
             <w:r>
               <w:rPr>
                 <w:rStyle w:val="Hyperlink"/>
@@ -5983,7 +5955,7 @@
                 <w:noProof/>
                 <w:webHidden/>
               </w:rPr>
-              <w:instrText>Toc423877354 \h</w:instrText>
+              <w:instrText>Toc423894179 \h</w:instrText>
             </w:r>
             <w:r>
               <w:rPr>
@@ -6014,7 +5986,7 @@
                 <w:webHidden/>
                 <w:rtl/>
               </w:rPr>
-              <w:t>15</w:t>
+              <w:t>16</w:t>
             </w:r>
             <w:r>
               <w:rPr>
@@ -6029,15 +6001,12 @@
         <w:p>
           <w:pPr>
             <w:pStyle w:val="TOC2"/>
-            <w:tabs>
-              <w:tab w:val="right" w:leader="dot" w:pos="10761"/>
-            </w:tabs>
             <w:rPr>
               <w:noProof/>
               <w:rtl/>
             </w:rPr>
           </w:pPr>
-          <w:hyperlink w:anchor="_Toc423877355" w:history="1">
+          <w:hyperlink w:anchor="_Toc423894180" w:history="1">
             <w:r>
               <w:rPr>
                 <w:rStyle w:val="Hyperlink"/>
@@ -6108,7 +6077,7 @@
                 <w:noProof/>
                 <w:webHidden/>
               </w:rPr>
-              <w:instrText>Toc423877355 \h</w:instrText>
+              <w:instrText>Toc423894180 \h</w:instrText>
             </w:r>
             <w:r>
               <w:rPr>
@@ -6139,7 +6108,7 @@
                 <w:webHidden/>
                 <w:rtl/>
               </w:rPr>
-              <w:t>15</w:t>
+              <w:t>16</w:t>
             </w:r>
             <w:r>
               <w:rPr>
@@ -6154,15 +6123,12 @@
         <w:p>
           <w:pPr>
             <w:pStyle w:val="TOC2"/>
-            <w:tabs>
-              <w:tab w:val="right" w:leader="dot" w:pos="10761"/>
-            </w:tabs>
             <w:rPr>
               <w:noProof/>
               <w:rtl/>
             </w:rPr>
           </w:pPr>
-          <w:hyperlink w:anchor="_Toc423877356" w:history="1">
+          <w:hyperlink w:anchor="_Toc423894181" w:history="1">
             <w:r>
               <w:rPr>
                 <w:rStyle w:val="Hyperlink"/>
@@ -6250,7 +6216,7 @@
                 <w:noProof/>
                 <w:webHidden/>
               </w:rPr>
-              <w:instrText>Toc423877356 \h</w:instrText>
+              <w:instrText>Toc423894181 \h</w:instrText>
             </w:r>
             <w:r>
               <w:rPr>
@@ -6281,7 +6247,7 @@
                 <w:webHidden/>
                 <w:rtl/>
               </w:rPr>
-              <w:t>15</w:t>
+              <w:t>16</w:t>
             </w:r>
             <w:r>
               <w:rPr>
@@ -6296,15 +6262,12 @@
         <w:p>
           <w:pPr>
             <w:pStyle w:val="TOC2"/>
-            <w:tabs>
-              <w:tab w:val="right" w:leader="dot" w:pos="10761"/>
-            </w:tabs>
             <w:rPr>
               <w:noProof/>
               <w:rtl/>
             </w:rPr>
           </w:pPr>
-          <w:hyperlink w:anchor="_Toc423877357" w:history="1">
+          <w:hyperlink w:anchor="_Toc423894182" w:history="1">
             <w:r>
               <w:rPr>
                 <w:rStyle w:val="Hyperlink"/>
@@ -6375,7 +6338,7 @@
                 <w:noProof/>
                 <w:webHidden/>
               </w:rPr>
-              <w:instrText>Toc423877357 \h</w:instrText>
+              <w:instrText>Toc423894182 \h</w:instrText>
             </w:r>
             <w:r>
               <w:rPr>
@@ -6406,7 +6369,7 @@
                 <w:webHidden/>
                 <w:rtl/>
               </w:rPr>
-              <w:t>16</w:t>
+              <w:t>17</w:t>
             </w:r>
             <w:r>
               <w:rPr>
@@ -6426,7 +6389,7 @@
               <w:rtl/>
             </w:rPr>
           </w:pPr>
-          <w:hyperlink w:anchor="_Toc423877358" w:history="1">
+          <w:hyperlink w:anchor="_Toc423894183" w:history="1">
             <w:r>
               <w:rPr>
                 <w:rStyle w:val="Hyperlink"/>
@@ -6495,7 +6458,7 @@
                 <w:noProof/>
                 <w:webHidden/>
               </w:rPr>
-              <w:instrText>Toc423877358 \h</w:instrText>
+              <w:instrText>Toc423894183 \h</w:instrText>
             </w:r>
             <w:r>
               <w:rPr>
@@ -6526,7 +6489,7 @@
                 <w:webHidden/>
                 <w:rtl/>
               </w:rPr>
-              <w:t>17</w:t>
+              <w:t>18</w:t>
             </w:r>
             <w:r>
               <w:rPr>
@@ -6546,7 +6509,7 @@
               <w:rtl/>
             </w:rPr>
           </w:pPr>
-          <w:hyperlink w:anchor="_Toc423877359" w:history="1">
+          <w:hyperlink w:anchor="_Toc423894184" w:history="1">
             <w:r>
               <w:rPr>
                 <w:rStyle w:val="Hyperlink"/>
@@ -6632,7 +6595,7 @@
                 <w:noProof/>
                 <w:webHidden/>
               </w:rPr>
-              <w:instrText>Toc423877359 \h</w:instrText>
+              <w:instrText>Toc423894184 \h</w:instrText>
             </w:r>
             <w:r>
               <w:rPr>
@@ -6663,7 +6626,7 @@
                 <w:webHidden/>
                 <w:rtl/>
               </w:rPr>
-              <w:t>18</w:t>
+              <w:t>19</w:t>
             </w:r>
             <w:r>
               <w:rPr>
@@ -6678,15 +6641,12 @@
         <w:p>
           <w:pPr>
             <w:pStyle w:val="TOC2"/>
-            <w:tabs>
-              <w:tab w:val="right" w:leader="dot" w:pos="10761"/>
-            </w:tabs>
             <w:rPr>
               <w:noProof/>
               <w:rtl/>
             </w:rPr>
           </w:pPr>
-          <w:hyperlink w:anchor="_Toc423877360" w:history="1">
+          <w:hyperlink w:anchor="_Toc423894185" w:history="1">
             <w:r>
               <w:rPr>
                 <w:rStyle w:val="Hyperlink"/>
@@ -6875,7 +6835,7 @@
                 <w:noProof/>
                 <w:webHidden/>
               </w:rPr>
-              <w:instrText>Toc423877360 \h</w:instrText>
+              <w:instrText>Toc423894185 \h</w:instrText>
             </w:r>
             <w:r>
               <w:rPr>
@@ -6921,15 +6881,261 @@
         <w:p>
           <w:pPr>
             <w:pStyle w:val="TOC2"/>
-            <w:tabs>
-              <w:tab w:val="right" w:leader="dot" w:pos="10761"/>
-            </w:tabs>
             <w:rPr>
               <w:noProof/>
               <w:rtl/>
             </w:rPr>
           </w:pPr>
-          <w:hyperlink w:anchor="_Toc423877361" w:history="1">
+          <w:hyperlink w:anchor="_Toc423894186" w:history="1">
+            <w:r>
+              <w:rPr>
+                <w:rStyle w:val="Hyperlink"/>
+                <w:rFonts w:eastAsia="Times New Roman" w:hint="eastAsia"/>
+                <w:noProof/>
+                <w:rtl/>
+              </w:rPr>
+              <w:t>בדיקה</w:t>
+            </w:r>
+            <w:r>
+              <w:rPr>
+                <w:rStyle w:val="Hyperlink"/>
+                <w:rFonts w:eastAsia="Times New Roman"/>
+                <w:noProof/>
+                <w:rtl/>
+              </w:rPr>
+              <w:t xml:space="preserve">: </w:t>
+            </w:r>
+            <w:r>
+              <w:rPr>
+                <w:rStyle w:val="Hyperlink"/>
+                <w:rFonts w:eastAsia="Times New Roman" w:hint="eastAsia"/>
+                <w:noProof/>
+                <w:rtl/>
+              </w:rPr>
+              <w:t>האם</w:t>
+            </w:r>
+            <w:r>
+              <w:rPr>
+                <w:rStyle w:val="Hyperlink"/>
+                <w:rFonts w:eastAsia="Times New Roman"/>
+                <w:noProof/>
+                <w:rtl/>
+              </w:rPr>
+              <w:t xml:space="preserve"> </w:t>
+            </w:r>
+            <w:r>
+              <w:rPr>
+                <w:rStyle w:val="Hyperlink"/>
+                <w:rFonts w:eastAsia="Times New Roman" w:hint="eastAsia"/>
+                <w:noProof/>
+                <w:rtl/>
+              </w:rPr>
+              <w:t>מספר</w:t>
+            </w:r>
+            <w:r>
+              <w:rPr>
+                <w:rStyle w:val="Hyperlink"/>
+                <w:rFonts w:eastAsia="Times New Roman"/>
+                <w:noProof/>
+                <w:rtl/>
+              </w:rPr>
+              <w:t xml:space="preserve"> </w:t>
+            </w:r>
+            <w:r>
+              <w:rPr>
+                <w:rStyle w:val="Hyperlink"/>
+                <w:rFonts w:eastAsia="Times New Roman" w:hint="eastAsia"/>
+                <w:noProof/>
+                <w:rtl/>
+              </w:rPr>
+              <w:t>הדגימות</w:t>
+            </w:r>
+            <w:r>
+              <w:rPr>
+                <w:rStyle w:val="Hyperlink"/>
+                <w:rFonts w:eastAsia="Times New Roman"/>
+                <w:noProof/>
+                <w:rtl/>
+              </w:rPr>
+              <w:t xml:space="preserve"> </w:t>
+            </w:r>
+            <w:r>
+              <w:rPr>
+                <w:rStyle w:val="Hyperlink"/>
+                <w:rFonts w:eastAsia="Times New Roman" w:hint="eastAsia"/>
+                <w:noProof/>
+                <w:rtl/>
+              </w:rPr>
+              <w:t>משפיע</w:t>
+            </w:r>
+            <w:r>
+              <w:rPr>
+                <w:rStyle w:val="Hyperlink"/>
+                <w:rFonts w:eastAsia="Times New Roman"/>
+                <w:noProof/>
+                <w:rtl/>
+              </w:rPr>
+              <w:t xml:space="preserve"> </w:t>
+            </w:r>
+            <w:r>
+              <w:rPr>
+                <w:rStyle w:val="Hyperlink"/>
+                <w:rFonts w:eastAsia="Times New Roman" w:hint="eastAsia"/>
+                <w:noProof/>
+                <w:rtl/>
+              </w:rPr>
+              <w:t>על</w:t>
+            </w:r>
+            <w:r>
+              <w:rPr>
+                <w:rStyle w:val="Hyperlink"/>
+                <w:rFonts w:eastAsia="Times New Roman"/>
+                <w:noProof/>
+                <w:rtl/>
+              </w:rPr>
+              <w:t xml:space="preserve"> </w:t>
+            </w:r>
+            <w:r>
+              <w:rPr>
+                <w:rStyle w:val="Hyperlink"/>
+                <w:rFonts w:eastAsia="Times New Roman" w:hint="eastAsia"/>
+                <w:noProof/>
+                <w:rtl/>
+              </w:rPr>
+              <w:t>פקטור</w:t>
+            </w:r>
+            <w:r>
+              <w:rPr>
+                <w:rStyle w:val="Hyperlink"/>
+                <w:rFonts w:eastAsia="Times New Roman"/>
+                <w:noProof/>
+                <w:rtl/>
+              </w:rPr>
+              <w:t xml:space="preserve"> </w:t>
+            </w:r>
+            <w:r>
+              <w:rPr>
+                <w:rStyle w:val="Hyperlink"/>
+                <w:rFonts w:eastAsia="Times New Roman" w:hint="eastAsia"/>
+                <w:noProof/>
+                <w:rtl/>
+              </w:rPr>
+              <w:t>המיקבול</w:t>
+            </w:r>
+            <w:r>
+              <w:rPr>
+                <w:rStyle w:val="Hyperlink"/>
+                <w:rFonts w:eastAsia="Times New Roman"/>
+                <w:noProof/>
+                <w:rtl/>
+              </w:rPr>
+              <w:t>?</w:t>
+            </w:r>
+            <w:r>
+              <w:rPr>
+                <w:noProof/>
+                <w:webHidden/>
+                <w:rtl/>
+              </w:rPr>
+              <w:tab/>
+            </w:r>
+            <w:r>
+              <w:rPr>
+                <w:noProof/>
+                <w:webHidden/>
+                <w:rtl/>
+              </w:rPr>
+              <w:fldChar w:fldCharType="begin"/>
+            </w:r>
+            <w:r>
+              <w:rPr>
+                <w:noProof/>
+                <w:webHidden/>
+                <w:rtl/>
+              </w:rPr>
+              <w:instrText xml:space="preserve"> </w:instrText>
+            </w:r>
+            <w:r>
+              <w:rPr>
+                <w:noProof/>
+                <w:webHidden/>
+              </w:rPr>
+              <w:instrText>PAGEREF</w:instrText>
+            </w:r>
+            <w:r>
+              <w:rPr>
+                <w:noProof/>
+                <w:webHidden/>
+                <w:rtl/>
+              </w:rPr>
+              <w:instrText xml:space="preserve"> _</w:instrText>
+            </w:r>
+            <w:r>
+              <w:rPr>
+                <w:noProof/>
+                <w:webHidden/>
+              </w:rPr>
+              <w:instrText>Toc423894186 \h</w:instrText>
+            </w:r>
+            <w:r>
+              <w:rPr>
+                <w:noProof/>
+                <w:webHidden/>
+                <w:rtl/>
+              </w:rPr>
+              <w:instrText xml:space="preserve"> </w:instrText>
+            </w:r>
+            <w:r>
+              <w:rPr>
+                <w:noProof/>
+                <w:webHidden/>
+                <w:rtl/>
+              </w:rPr>
+            </w:r>
+            <w:r>
+              <w:rPr>
+                <w:noProof/>
+                <w:webHidden/>
+                <w:rtl/>
+              </w:rPr>
+              <w:fldChar w:fldCharType="separate"/>
+            </w:r>
+            <w:r>
+              <w:rPr>
+                <w:noProof/>
+                <w:webHidden/>
+                <w:rtl/>
+              </w:rPr>
+              <w:t>20</w:t>
+            </w:r>
+            <w:r>
+              <w:rPr>
+                <w:noProof/>
+                <w:webHidden/>
+                <w:rtl/>
+              </w:rPr>
+              <w:fldChar w:fldCharType="end"/>
+            </w:r>
+          </w:hyperlink>
+        </w:p>
+        <w:p>
+          <w:pPr>
+            <w:pStyle w:val="TOC2"/>
+            <w:rPr>
+              <w:noProof/>
+              <w:rtl/>
+            </w:rPr>
+          </w:pPr>
+          <w:hyperlink w:anchor="_Toc423894187" w:history="1">
+            <w:r>
+              <w:rPr>
+                <w:rStyle w:val="Hyperlink"/>
+                <w:rFonts w:eastAsia="Times New Roman" w:hint="eastAsia"/>
+                <w:noProof/>
+                <w:rtl/>
+              </w:rPr>
+              <w:t>ב</w:t>
+            </w:r>
             <w:r>
               <w:rPr>
                 <w:rStyle w:val="Hyperlink"/>
@@ -6937,6 +7143,327 @@
                 <w:noProof/>
                 <w:rtl/>
               </w:rPr>
+              <w:t>ד</w:t>
+            </w:r>
+            <w:r>
+              <w:rPr>
+                <w:rStyle w:val="Hyperlink"/>
+                <w:rFonts w:eastAsia="Times New Roman" w:hint="eastAsia"/>
+                <w:noProof/>
+                <w:rtl/>
+              </w:rPr>
+              <w:t>יקה</w:t>
+            </w:r>
+            <w:r>
+              <w:rPr>
+                <w:rStyle w:val="Hyperlink"/>
+                <w:rFonts w:eastAsia="Times New Roman"/>
+                <w:noProof/>
+                <w:rtl/>
+              </w:rPr>
+              <w:t xml:space="preserve">: </w:t>
+            </w:r>
+            <w:r>
+              <w:rPr>
+                <w:rStyle w:val="Hyperlink"/>
+                <w:rFonts w:eastAsia="Times New Roman" w:hint="eastAsia"/>
+                <w:noProof/>
+                <w:rtl/>
+              </w:rPr>
+              <w:t>האם</w:t>
+            </w:r>
+            <w:r>
+              <w:rPr>
+                <w:rStyle w:val="Hyperlink"/>
+                <w:rFonts w:eastAsia="Times New Roman"/>
+                <w:noProof/>
+                <w:rtl/>
+              </w:rPr>
+              <w:t xml:space="preserve"> </w:t>
+            </w:r>
+            <w:r>
+              <w:rPr>
+                <w:rStyle w:val="Hyperlink"/>
+                <w:rFonts w:eastAsia="Times New Roman" w:hint="eastAsia"/>
+                <w:noProof/>
+                <w:rtl/>
+              </w:rPr>
+              <w:t>מיון</w:t>
+            </w:r>
+            <w:r>
+              <w:rPr>
+                <w:rStyle w:val="Hyperlink"/>
+                <w:rFonts w:eastAsia="Times New Roman"/>
+                <w:noProof/>
+                <w:rtl/>
+              </w:rPr>
+              <w:t xml:space="preserve"> </w:t>
+            </w:r>
+            <w:r>
+              <w:rPr>
+                <w:rStyle w:val="Hyperlink"/>
+                <w:rFonts w:eastAsia="Times New Roman" w:hint="eastAsia"/>
+                <w:noProof/>
+                <w:rtl/>
+              </w:rPr>
+              <w:t>הדגימות</w:t>
+            </w:r>
+            <w:r>
+              <w:rPr>
+                <w:rStyle w:val="Hyperlink"/>
+                <w:rFonts w:eastAsia="Times New Roman"/>
+                <w:noProof/>
+                <w:rtl/>
+              </w:rPr>
+              <w:t xml:space="preserve"> </w:t>
+            </w:r>
+            <w:r>
+              <w:rPr>
+                <w:rStyle w:val="Hyperlink"/>
+                <w:rFonts w:eastAsia="Times New Roman" w:hint="eastAsia"/>
+                <w:noProof/>
+                <w:rtl/>
+              </w:rPr>
+              <w:t>לפני</w:t>
+            </w:r>
+            <w:r>
+              <w:rPr>
+                <w:rStyle w:val="Hyperlink"/>
+                <w:rFonts w:eastAsia="Times New Roman"/>
+                <w:noProof/>
+                <w:rtl/>
+              </w:rPr>
+              <w:t xml:space="preserve"> </w:t>
+            </w:r>
+            <w:r>
+              <w:rPr>
+                <w:rStyle w:val="Hyperlink"/>
+                <w:rFonts w:eastAsia="Times New Roman" w:hint="eastAsia"/>
+                <w:noProof/>
+                <w:rtl/>
+              </w:rPr>
+              <w:t>ההתאמה</w:t>
+            </w:r>
+            <w:r>
+              <w:rPr>
+                <w:rStyle w:val="Hyperlink"/>
+                <w:rFonts w:eastAsia="Times New Roman"/>
+                <w:noProof/>
+                <w:rtl/>
+              </w:rPr>
+              <w:t xml:space="preserve"> </w:t>
+            </w:r>
+            <w:r>
+              <w:rPr>
+                <w:rStyle w:val="Hyperlink"/>
+                <w:rFonts w:eastAsia="Times New Roman" w:hint="eastAsia"/>
+                <w:noProof/>
+                <w:rtl/>
+              </w:rPr>
+              <w:t>משפיע</w:t>
+            </w:r>
+            <w:r>
+              <w:rPr>
+                <w:rStyle w:val="Hyperlink"/>
+                <w:rFonts w:eastAsia="Times New Roman"/>
+                <w:noProof/>
+                <w:rtl/>
+              </w:rPr>
+              <w:t xml:space="preserve"> </w:t>
+            </w:r>
+            <w:r>
+              <w:rPr>
+                <w:rStyle w:val="Hyperlink"/>
+                <w:rFonts w:eastAsia="Times New Roman" w:hint="eastAsia"/>
+                <w:noProof/>
+                <w:rtl/>
+              </w:rPr>
+              <w:t>על</w:t>
+            </w:r>
+            <w:r>
+              <w:rPr>
+                <w:rStyle w:val="Hyperlink"/>
+                <w:rFonts w:eastAsia="Times New Roman"/>
+                <w:noProof/>
+                <w:rtl/>
+              </w:rPr>
+              <w:t xml:space="preserve"> </w:t>
+            </w:r>
+            <w:r>
+              <w:rPr>
+                <w:rStyle w:val="Hyperlink"/>
+                <w:rFonts w:eastAsia="Times New Roman" w:hint="eastAsia"/>
+                <w:noProof/>
+                <w:rtl/>
+              </w:rPr>
+              <w:t>ביצוע</w:t>
+            </w:r>
+            <w:r>
+              <w:rPr>
+                <w:rStyle w:val="Hyperlink"/>
+                <w:rFonts w:eastAsia="Times New Roman"/>
+                <w:noProof/>
+                <w:rtl/>
+              </w:rPr>
+              <w:t xml:space="preserve"> </w:t>
+            </w:r>
+            <w:r>
+              <w:rPr>
+                <w:rStyle w:val="Hyperlink"/>
+                <w:rFonts w:eastAsia="Times New Roman" w:hint="eastAsia"/>
+                <w:noProof/>
+                <w:rtl/>
+              </w:rPr>
+              <w:t>ההתאמה</w:t>
+            </w:r>
+            <w:r>
+              <w:rPr>
+                <w:rStyle w:val="Hyperlink"/>
+                <w:rFonts w:eastAsia="Times New Roman"/>
+                <w:noProof/>
+                <w:rtl/>
+              </w:rPr>
+              <w:t xml:space="preserve"> </w:t>
+            </w:r>
+            <w:r>
+              <w:rPr>
+                <w:rStyle w:val="Hyperlink"/>
+                <w:rFonts w:eastAsia="Times New Roman" w:hint="eastAsia"/>
+                <w:noProof/>
+                <w:rtl/>
+              </w:rPr>
+              <w:t>באופן</w:t>
+            </w:r>
+            <w:r>
+              <w:rPr>
+                <w:rStyle w:val="Hyperlink"/>
+                <w:rFonts w:eastAsia="Times New Roman"/>
+                <w:noProof/>
+                <w:rtl/>
+              </w:rPr>
+              <w:t xml:space="preserve"> </w:t>
+            </w:r>
+            <w:r>
+              <w:rPr>
+                <w:rStyle w:val="Hyperlink"/>
+                <w:rFonts w:eastAsia="Times New Roman" w:hint="eastAsia"/>
+                <w:noProof/>
+                <w:rtl/>
+              </w:rPr>
+              <w:t>ממוקבל</w:t>
+            </w:r>
+            <w:r>
+              <w:rPr>
+                <w:rStyle w:val="Hyperlink"/>
+                <w:rFonts w:eastAsia="Times New Roman"/>
+                <w:noProof/>
+                <w:rtl/>
+              </w:rPr>
+              <w:t>?</w:t>
+            </w:r>
+            <w:r>
+              <w:rPr>
+                <w:noProof/>
+                <w:webHidden/>
+                <w:rtl/>
+              </w:rPr>
+              <w:tab/>
+            </w:r>
+            <w:r>
+              <w:rPr>
+                <w:noProof/>
+                <w:webHidden/>
+                <w:rtl/>
+              </w:rPr>
+              <w:fldChar w:fldCharType="begin"/>
+            </w:r>
+            <w:r>
+              <w:rPr>
+                <w:noProof/>
+                <w:webHidden/>
+                <w:rtl/>
+              </w:rPr>
+              <w:instrText xml:space="preserve"> </w:instrText>
+            </w:r>
+            <w:r>
+              <w:rPr>
+                <w:noProof/>
+                <w:webHidden/>
+              </w:rPr>
+              <w:instrText>PAGEREF</w:instrText>
+            </w:r>
+            <w:r>
+              <w:rPr>
+                <w:noProof/>
+                <w:webHidden/>
+                <w:rtl/>
+              </w:rPr>
+              <w:instrText xml:space="preserve"> _</w:instrText>
+            </w:r>
+            <w:r>
+              <w:rPr>
+                <w:noProof/>
+                <w:webHidden/>
+              </w:rPr>
+              <w:instrText>Toc423894187 \h</w:instrText>
+            </w:r>
+            <w:r>
+              <w:rPr>
+                <w:noProof/>
+                <w:webHidden/>
+                <w:rtl/>
+              </w:rPr>
+              <w:instrText xml:space="preserve"> </w:instrText>
+            </w:r>
+            <w:r>
+              <w:rPr>
+                <w:noProof/>
+                <w:webHidden/>
+                <w:rtl/>
+              </w:rPr>
+            </w:r>
+            <w:r>
+              <w:rPr>
+                <w:noProof/>
+                <w:webHidden/>
+                <w:rtl/>
+              </w:rPr>
+              <w:fldChar w:fldCharType="separate"/>
+            </w:r>
+            <w:r>
+              <w:rPr>
+                <w:noProof/>
+                <w:webHidden/>
+                <w:rtl/>
+              </w:rPr>
+              <w:t>20</w:t>
+            </w:r>
+            <w:r>
+              <w:rPr>
+                <w:noProof/>
+                <w:webHidden/>
+                <w:rtl/>
+              </w:rPr>
+              <w:fldChar w:fldCharType="end"/>
+            </w:r>
+          </w:hyperlink>
+        </w:p>
+        <w:p>
+          <w:pPr>
+            <w:pStyle w:val="TOC2"/>
+            <w:rPr>
+              <w:noProof/>
+              <w:rtl/>
+            </w:rPr>
+          </w:pPr>
+          <w:hyperlink w:anchor="_Toc423894188" w:history="1">
+            <w:r>
+              <w:rPr>
+                <w:rStyle w:val="Hyperlink"/>
+                <w:rFonts w:hint="eastAsia"/>
+                <w:noProof/>
+                <w:rtl/>
+              </w:rPr>
               <w:t>מסקנות</w:t>
             </w:r>
             <w:r>
@@ -6983,7 +7510,7 @@
                 <w:noProof/>
                 <w:webHidden/>
               </w:rPr>
-              <w:instrText>Toc423877361 \h</w:instrText>
+              <w:instrText>Toc423894188 \h</w:instrText>
             </w:r>
             <w:r>
               <w:rPr>
@@ -7014,7 +7541,7 @@
                 <w:webHidden/>
                 <w:rtl/>
               </w:rPr>
-              <w:t>22</w:t>
+              <w:t>21</w:t>
             </w:r>
             <w:r>
               <w:rPr>
@@ -7034,7 +7561,7 @@
               <w:rtl/>
             </w:rPr>
           </w:pPr>
-          <w:hyperlink w:anchor="_Toc423877362" w:history="1">
+          <w:hyperlink w:anchor="_Toc423894189" w:history="1">
             <w:r>
               <w:rPr>
                 <w:rStyle w:val="Hyperlink"/>
@@ -7140,7 +7667,7 @@
                 <w:noProof/>
                 <w:webHidden/>
               </w:rPr>
-              <w:instrText>Toc423877362 \h</w:instrText>
+              <w:instrText>Toc423894189 \h</w:instrText>
             </w:r>
             <w:r>
               <w:rPr>
@@ -7171,132 +7698,7 @@
                 <w:webHidden/>
                 <w:rtl/>
               </w:rPr>
-              <w:t>23</w:t>
-            </w:r>
-            <w:r>
-              <w:rPr>
-                <w:noProof/>
-                <w:webHidden/>
-                <w:rtl/>
-              </w:rPr>
-              <w:fldChar w:fldCharType="end"/>
-            </w:r>
-          </w:hyperlink>
-        </w:p>
-        <w:p>
-          <w:pPr>
-            <w:pStyle w:val="TOC2"/>
-            <w:tabs>
-              <w:tab w:val="right" w:leader="dot" w:pos="10761"/>
-            </w:tabs>
-            <w:rPr>
-              <w:noProof/>
-              <w:rtl/>
-            </w:rPr>
-          </w:pPr>
-          <w:hyperlink w:anchor="_Toc423877363" w:history="1">
-            <w:r>
-              <w:rPr>
-                <w:rStyle w:val="Hyperlink"/>
-                <w:rFonts w:hint="eastAsia"/>
-                <w:noProof/>
-                <w:rtl/>
-              </w:rPr>
-              <w:t>סיכונים</w:t>
-            </w:r>
-            <w:r>
-              <w:rPr>
-                <w:rStyle w:val="Hyperlink"/>
-                <w:noProof/>
-                <w:rtl/>
-              </w:rPr>
-              <w:t xml:space="preserve"> </w:t>
-            </w:r>
-            <w:r>
-              <w:rPr>
-                <w:rStyle w:val="Hyperlink"/>
-                <w:rFonts w:hint="eastAsia"/>
-                <w:noProof/>
-                <w:rtl/>
-              </w:rPr>
-              <w:t>שהתממשו</w:t>
-            </w:r>
-            <w:r>
-              <w:rPr>
-                <w:noProof/>
-                <w:webHidden/>
-                <w:rtl/>
-              </w:rPr>
-              <w:tab/>
-            </w:r>
-            <w:r>
-              <w:rPr>
-                <w:noProof/>
-                <w:webHidden/>
-                <w:rtl/>
-              </w:rPr>
-              <w:fldChar w:fldCharType="begin"/>
-            </w:r>
-            <w:r>
-              <w:rPr>
-                <w:noProof/>
-                <w:webHidden/>
-                <w:rtl/>
-              </w:rPr>
-              <w:instrText xml:space="preserve"> </w:instrText>
-            </w:r>
-            <w:r>
-              <w:rPr>
-                <w:noProof/>
-                <w:webHidden/>
-              </w:rPr>
-              <w:instrText>PAGEREF</w:instrText>
-            </w:r>
-            <w:r>
-              <w:rPr>
-                <w:noProof/>
-                <w:webHidden/>
-                <w:rtl/>
-              </w:rPr>
-              <w:instrText xml:space="preserve"> _</w:instrText>
-            </w:r>
-            <w:r>
-              <w:rPr>
-                <w:noProof/>
-                <w:webHidden/>
-              </w:rPr>
-              <w:instrText>Toc423877363 \h</w:instrText>
-            </w:r>
-            <w:r>
-              <w:rPr>
-                <w:noProof/>
-                <w:webHidden/>
-                <w:rtl/>
-              </w:rPr>
-              <w:instrText xml:space="preserve"> </w:instrText>
-            </w:r>
-            <w:r>
-              <w:rPr>
-                <w:noProof/>
-                <w:webHidden/>
-                <w:rtl/>
-              </w:rPr>
-            </w:r>
-            <w:r>
-              <w:rPr>
-                <w:noProof/>
-                <w:webHidden/>
-                <w:rtl/>
-              </w:rPr>
-              <w:fldChar w:fldCharType="separate"/>
-            </w:r>
-            <w:r>
-              <w:rPr>
-                <w:noProof/>
-                <w:webHidden/>
-                <w:rtl/>
-              </w:rPr>
-              <w:t>24</w:t>
+              <w:t>22</w:t>
             </w:r>
             <w:r>
               <w:rPr>
@@ -7316,12 +7718,13 @@
               <w:rtl/>
             </w:rPr>
           </w:pPr>
-          <w:hyperlink w:anchor="_Toc423877364" w:history="1">
+          <w:hyperlink w:anchor="_Toc423894190" w:history="1">
             <w:r>
               <w:rPr>
                 <w:rStyle w:val="Hyperlink"/>
-                <w:rFonts w:cs="David"/>
-                <w:noProof/>
+                <w:rFonts w:eastAsiaTheme="majorEastAsia"/>
+                <w:noProof/>
+                <w:rtl/>
               </w:rPr>
               <w:t>14.</w:t>
             </w:r>
@@ -7335,16 +7738,15 @@
             <w:r>
               <w:rPr>
                 <w:rStyle w:val="Hyperlink"/>
-                <w:rFonts w:cs="David" w:hint="eastAsia"/>
-                <w:noProof/>
-                <w:rtl/>
-              </w:rPr>
-              <w:t>רשימת</w:t>
+                <w:rFonts w:hint="eastAsia"/>
+                <w:noProof/>
+                <w:rtl/>
+              </w:rPr>
+              <w:t>סיכונים</w:t>
             </w:r>
             <w:r>
               <w:rPr>
                 <w:rStyle w:val="Hyperlink"/>
-                <w:rFonts w:cs="David"/>
                 <w:noProof/>
                 <w:rtl/>
               </w:rPr>
@@ -7353,11 +7755,11 @@
             <w:r>
               <w:rPr>
                 <w:rStyle w:val="Hyperlink"/>
-                <w:rFonts w:cs="David" w:hint="eastAsia"/>
-                <w:noProof/>
-                <w:rtl/>
-              </w:rPr>
-              <w:t>ספרות</w:t>
+                <w:rFonts w:hint="eastAsia"/>
+                <w:noProof/>
+                <w:rtl/>
+              </w:rPr>
+              <w:t>שהתממשו</w:t>
             </w:r>
             <w:r>
               <w:rPr>
@@ -7403,7 +7805,7 @@
                 <w:noProof/>
                 <w:webHidden/>
               </w:rPr>
-              <w:instrText>Toc423877364 \h</w:instrText>
+              <w:instrText>Toc423894190 \h</w:instrText>
             </w:r>
             <w:r>
               <w:rPr>
@@ -7434,7 +7836,7 @@
                 <w:webHidden/>
                 <w:rtl/>
               </w:rPr>
-              <w:t>24</w:t>
+              <w:t>22</w:t>
             </w:r>
             <w:r>
               <w:rPr>
@@ -7454,13 +7856,12 @@
               <w:rtl/>
             </w:rPr>
           </w:pPr>
-          <w:hyperlink w:anchor="_Toc423877365" w:history="1">
+          <w:hyperlink w:anchor="_Toc423894191" w:history="1">
             <w:r>
               <w:rPr>
                 <w:rStyle w:val="Hyperlink"/>
                 <w:rFonts w:cs="David"/>
                 <w:noProof/>
-                <w:rtl/>
               </w:rPr>
               <w:t>15.</w:t>
             </w:r>
@@ -7478,7 +7879,25 @@
                 <w:noProof/>
                 <w:rtl/>
               </w:rPr>
-              <w:t>נספחים</w:t>
+              <w:t>רשימת</w:t>
+            </w:r>
+            <w:r>
+              <w:rPr>
+                <w:rStyle w:val="Hyperlink"/>
+                <w:rFonts w:cs="David"/>
+                <w:noProof/>
+                <w:rtl/>
+              </w:rPr>
+              <w:t xml:space="preserve"> </w:t>
+            </w:r>
+            <w:r>
+              <w:rPr>
+                <w:rStyle w:val="Hyperlink"/>
+                <w:rFonts w:cs="David" w:hint="eastAsia"/>
+                <w:noProof/>
+                <w:rtl/>
+              </w:rPr>
+              <w:t>ספרות</w:t>
             </w:r>
             <w:r>
               <w:rPr>
@@ -7524,7 +7943,7 @@
                 <w:noProof/>
                 <w:webHidden/>
               </w:rPr>
-              <w:instrText>Toc423877365 \h</w:instrText>
+              <w:instrText>Toc423894191 \h</w:instrText>
             </w:r>
             <w:r>
               <w:rPr>
@@ -7555,7 +7974,7 @@
                 <w:webHidden/>
                 <w:rtl/>
               </w:rPr>
-              <w:t>25</w:t>
+              <w:t>22</w:t>
             </w:r>
             <w:r>
               <w:rPr>
@@ -7575,7 +7994,7 @@
               <w:rtl/>
             </w:rPr>
           </w:pPr>
-          <w:hyperlink w:anchor="_Toc423877366" w:history="1">
+          <w:hyperlink w:anchor="_Toc423894192" w:history="1">
             <w:r>
               <w:rPr>
                 <w:rStyle w:val="Hyperlink"/>
@@ -7595,8 +8014,129 @@
             <w:r>
               <w:rPr>
                 <w:rStyle w:val="Hyperlink"/>
+                <w:rFonts w:cs="David" w:hint="eastAsia"/>
+                <w:noProof/>
+                <w:rtl/>
+              </w:rPr>
+              <w:t>נספחים</w:t>
+            </w:r>
+            <w:r>
+              <w:rPr>
+                <w:noProof/>
+                <w:webHidden/>
+                <w:rtl/>
+              </w:rPr>
+              <w:tab/>
+            </w:r>
+            <w:r>
+              <w:rPr>
+                <w:noProof/>
+                <w:webHidden/>
+                <w:rtl/>
+              </w:rPr>
+              <w:fldChar w:fldCharType="begin"/>
+            </w:r>
+            <w:r>
+              <w:rPr>
+                <w:noProof/>
+                <w:webHidden/>
+                <w:rtl/>
+              </w:rPr>
+              <w:instrText xml:space="preserve"> </w:instrText>
+            </w:r>
+            <w:r>
+              <w:rPr>
+                <w:noProof/>
+                <w:webHidden/>
+              </w:rPr>
+              <w:instrText>PAGEREF</w:instrText>
+            </w:r>
+            <w:r>
+              <w:rPr>
+                <w:noProof/>
+                <w:webHidden/>
+                <w:rtl/>
+              </w:rPr>
+              <w:instrText xml:space="preserve"> _</w:instrText>
+            </w:r>
+            <w:r>
+              <w:rPr>
+                <w:noProof/>
+                <w:webHidden/>
+              </w:rPr>
+              <w:instrText>Toc423894192 \h</w:instrText>
+            </w:r>
+            <w:r>
+              <w:rPr>
+                <w:noProof/>
+                <w:webHidden/>
+                <w:rtl/>
+              </w:rPr>
+              <w:instrText xml:space="preserve"> </w:instrText>
+            </w:r>
+            <w:r>
+              <w:rPr>
+                <w:noProof/>
+                <w:webHidden/>
+                <w:rtl/>
+              </w:rPr>
+            </w:r>
+            <w:r>
+              <w:rPr>
+                <w:noProof/>
+                <w:webHidden/>
+                <w:rtl/>
+              </w:rPr>
+              <w:fldChar w:fldCharType="separate"/>
+            </w:r>
+            <w:r>
+              <w:rPr>
+                <w:noProof/>
+                <w:webHidden/>
+                <w:rtl/>
+              </w:rPr>
+              <w:t>23</w:t>
+            </w:r>
+            <w:r>
+              <w:rPr>
+                <w:noProof/>
+                <w:webHidden/>
+                <w:rtl/>
+              </w:rPr>
+              <w:fldChar w:fldCharType="end"/>
+            </w:r>
+          </w:hyperlink>
+        </w:p>
+        <w:p>
+          <w:pPr>
+            <w:pStyle w:val="TOC1"/>
+            <w:rPr>
+              <w:noProof/>
+              <w:rtl/>
+            </w:rPr>
+          </w:pPr>
+          <w:hyperlink w:anchor="_Toc423894193" w:history="1">
+            <w:r>
+              <w:rPr>
+                <w:rStyle w:val="Hyperlink"/>
                 <w:rFonts w:cs="David"/>
                 <w:noProof/>
+                <w:rtl/>
+              </w:rPr>
+              <w:t>17.</w:t>
+            </w:r>
+            <w:r>
+              <w:rPr>
+                <w:noProof/>
+                <w:rtl/>
+              </w:rPr>
+              <w:tab/>
+            </w:r>
+            <w:r>
+              <w:rPr>
+                <w:rStyle w:val="Hyperlink"/>
+                <w:rFonts w:cs="David"/>
+                <w:noProof/>
               </w:rPr>
               <w:t>Abstract</w:t>
             </w:r>
@@ -7644,7 +8184,7 @@
                 <w:noProof/>
                 <w:webHidden/>
               </w:rPr>
-              <w:instrText>Toc423877366 \h</w:instrText>
+              <w:instrText>Toc423894193 \h</w:instrText>
             </w:r>
             <w:r>
               <w:rPr>
@@ -7675,7 +8215,7 @@
                 <w:webHidden/>
                 <w:rtl/>
               </w:rPr>
-              <w:t>26</w:t>
+              <w:t>24</w:t>
             </w:r>
             <w:r>
               <w:rPr>
@@ -7701,26 +8241,6 @@
     </w:sdt>
     <w:p>
       <w:pPr>
-        <w:rPr>
-          <w:rFonts w:ascii="Times New Roman" w:eastAsia="Times New Roman" w:hAnsi="Times New Roman" w:cs="Times New Roman"/>
-          <w:b/>
-          <w:bCs/>
-          <w:kern w:val="36"/>
-          <w:sz w:val="48"/>
-          <w:szCs w:val="48"/>
-          <w:rtl/>
-        </w:rPr>
-      </w:pPr>
-      <w:r>
-        <w:rPr>
-          <w:rtl/>
-        </w:rPr>
-        <w:lastRenderedPageBreak/>
-        <w:br w:type="page"/>
-      </w:r>
-    </w:p>
-    <w:p>
-      <w:pPr>
         <w:pStyle w:val="Heading1"/>
         <w:numPr>
           <w:ilvl w:val="0"/>
@@ -7739,7 +8259,7 @@
         <w:lastRenderedPageBreak/>
         <w:t xml:space="preserve"> </w:t>
       </w:r>
-      <w:bookmarkStart w:id="5" w:name="_Toc423877343"/>
+      <w:bookmarkStart w:id="5" w:name="_Toc423894168"/>
       <w:r>
         <w:rPr>
           <w:rFonts w:hint="cs"/>
@@ -8500,7 +9020,7 @@
         <w:lastRenderedPageBreak/>
         <w:t xml:space="preserve"> </w:t>
       </w:r>
-      <w:bookmarkStart w:id="6" w:name="_Toc423877344"/>
+      <w:bookmarkStart w:id="6" w:name="_Toc423894169"/>
       <w:r>
         <w:rPr>
           <w:rFonts w:hint="cs"/>
@@ -14234,7 +14754,7 @@
         <w:lastRenderedPageBreak/>
         <w:t xml:space="preserve"> </w:t>
       </w:r>
-      <w:bookmarkStart w:id="8" w:name="_Toc423877345"/>
+      <w:bookmarkStart w:id="8" w:name="_Toc423894170"/>
       <w:r>
         <w:rPr>
           <w:rFonts w:hint="cs"/>
@@ -16651,7 +17171,7 @@
         <w:lastRenderedPageBreak/>
         <w:t xml:space="preserve"> </w:t>
       </w:r>
-      <w:bookmarkStart w:id="9" w:name="_Toc423877346"/>
+      <w:bookmarkStart w:id="9" w:name="_Toc423894171"/>
       <w:r>
         <w:rPr>
           <w:rFonts w:hint="cs"/>
@@ -16668,7 +17188,7 @@
           <w:rtl/>
         </w:rPr>
       </w:pPr>
-      <w:bookmarkStart w:id="10" w:name="_Toc423877347"/>
+      <w:bookmarkStart w:id="10" w:name="_Toc423894172"/>
       <w:r>
         <w:rPr>
           <w:rFonts w:hint="cs"/>
@@ -17630,7 +18150,7 @@
           <w:rtl/>
         </w:rPr>
       </w:pPr>
-      <w:bookmarkStart w:id="11" w:name="_Toc423877348"/>
+      <w:bookmarkStart w:id="11" w:name="_Toc423894173"/>
       <w:r>
         <w:rPr>
           <w:rFonts w:hint="cs"/>
@@ -18889,7 +19409,7 @@
         <w:lastRenderedPageBreak/>
         <w:t xml:space="preserve"> </w:t>
       </w:r>
-      <w:bookmarkStart w:id="12" w:name="_Toc423877349"/>
+      <w:bookmarkStart w:id="12" w:name="_Toc423894174"/>
       <w:r>
         <w:rPr>
           <w:rFonts w:cs="David" w:hint="cs"/>
@@ -18916,7 +19436,7 @@
           <w:rtl/>
         </w:rPr>
       </w:pPr>
-      <w:bookmarkStart w:id="13" w:name="_Toc423877350"/>
+      <w:bookmarkStart w:id="13" w:name="_Toc423894175"/>
       <w:r>
         <w:rPr>
           <w:rFonts w:hint="cs"/>
@@ -19650,6 +20170,28 @@
     </w:p>
     <w:p>
       <w:pPr>
+        <w:bidi w:val="0"/>
+        <w:rPr>
+          <w:rFonts w:asciiTheme="majorHAnsi" w:eastAsiaTheme="majorEastAsia" w:hAnsiTheme="majorHAnsi" w:cstheme="majorBidi"/>
+          <w:b/>
+          <w:bCs/>
+          <w:color w:val="4F81BD" w:themeColor="accent1"/>
+          <w:sz w:val="36"/>
+          <w:szCs w:val="36"/>
+          <w:rtl/>
+        </w:rPr>
+      </w:pPr>
+      <w:r>
+        <w:rPr>
+          <w:sz w:val="36"/>
+          <w:szCs w:val="36"/>
+          <w:rtl/>
+        </w:rPr>
+        <w:br w:type="page"/>
+      </w:r>
+    </w:p>
+    <w:p>
+      <w:pPr>
         <w:pStyle w:val="Heading2"/>
         <w:jc w:val="center"/>
         <w:rPr>
@@ -19658,7 +20200,7 @@
           <w:rtl/>
         </w:rPr>
       </w:pPr>
-      <w:bookmarkStart w:id="14" w:name="_Toc423877351"/>
+      <w:bookmarkStart w:id="14" w:name="_Toc423894176"/>
       <w:r>
         <w:rPr>
           <w:rFonts w:hint="cs"/>
@@ -19666,6 +20208,7 @@
           <w:szCs w:val="36"/>
           <w:rtl/>
         </w:rPr>
+        <w:lastRenderedPageBreak/>
         <w:t xml:space="preserve">אלגוריתם </w:t>
       </w:r>
       <w:r>
@@ -20254,7 +20797,7 @@
           <w:rtl/>
         </w:rPr>
       </w:pPr>
-      <w:bookmarkStart w:id="15" w:name="_Toc423877352"/>
+      <w:bookmarkStart w:id="15" w:name="_Toc423894177"/>
       <w:r>
         <w:rPr>
           <w:rFonts w:eastAsiaTheme="minorHAnsi" w:hint="cs"/>
@@ -22810,12 +23353,6 @@
           <w:szCs w:val="26"/>
         </w:rPr>
       </w:pPr>
-      <w:r>
-        <w:rPr>
-          <w:rtl/>
-        </w:rPr>
-        <w:br w:type="page"/>
-      </w:r>
     </w:p>
     <w:p>
       <w:pPr>
@@ -22844,7 +23381,7 @@
         </w:rPr>
         <w:t xml:space="preserve"> </w:t>
       </w:r>
-      <w:bookmarkStart w:id="16" w:name="_Toc423877353"/>
+      <w:bookmarkStart w:id="16" w:name="_Toc423894178"/>
       <w:r>
         <w:rPr>
           <w:rFonts w:hint="cs"/>
@@ -23007,7 +23544,7 @@
           <w:rtl/>
         </w:rPr>
       </w:pPr>
-      <w:bookmarkStart w:id="17" w:name="_Toc423877354"/>
+      <w:bookmarkStart w:id="17" w:name="_Toc423894179"/>
       <w:r>
         <w:rPr>
           <w:rFonts w:eastAsiaTheme="minorHAnsi" w:hint="cs"/>
@@ -23090,7 +23627,7 @@
           <w:rtl/>
         </w:rPr>
       </w:pPr>
-      <w:bookmarkStart w:id="18" w:name="_Toc423877355"/>
+      <w:bookmarkStart w:id="18" w:name="_Toc423894180"/>
       <w:r>
         <w:rPr>
           <w:rFonts w:hint="cs"/>
@@ -23172,7 +23709,7 @@
           <w:rtl/>
         </w:rPr>
       </w:pPr>
-      <w:bookmarkStart w:id="19" w:name="_Toc423877356"/>
+      <w:bookmarkStart w:id="19" w:name="_Toc423894181"/>
       <w:r>
         <w:rPr>
           <w:rFonts w:hint="cs"/>
@@ -23608,7 +24145,7 @@
         <w:pStyle w:val="Heading2"/>
         <w:ind w:left="-2"/>
       </w:pPr>
-      <w:bookmarkStart w:id="20" w:name="_Toc423877357"/>
+      <w:bookmarkStart w:id="20" w:name="_Toc423894182"/>
       <w:r>
         <w:rPr>
           <w:rFonts w:hint="cs"/>
@@ -23735,27 +24272,20 @@
     </w:p>
     <w:p>
       <w:pPr>
+        <w:pStyle w:val="NoSpacing"/>
         <w:rPr>
           <w:rFonts w:eastAsiaTheme="minorHAnsi"/>
           <w:rtl/>
         </w:rPr>
       </w:pPr>
-    </w:p>
-    <w:p>
-      <w:pPr>
-        <w:rPr>
-          <w:rFonts w:eastAsiaTheme="minorHAnsi"/>
-          <w:rtl/>
-        </w:rPr>
-      </w:pPr>
       <w:r>
         <w:rPr>
           <w:noProof/>
         </w:rPr>
         <w:drawing>
-          <wp:inline distT="0" distB="0" distL="0" distR="0" wp14:anchorId="04FE29DB" wp14:editId="64B83AF7">
-            <wp:extent cx="5486400" cy="3871595"/>
-            <wp:effectExtent l="0" t="0" r="0" b="0"/>
+          <wp:inline distT="0" distB="0" distL="0" distR="0" wp14:anchorId="208936D9" wp14:editId="4B09F388">
+            <wp:extent cx="4906380" cy="3462292"/>
+            <wp:effectExtent l="0" t="0" r="8890" b="5080"/>
             <wp:docPr id="16" name="Picture 16"/>
             <wp:cNvGraphicFramePr>
               <a:graphicFrameLocks xmlns:a="http://schemas.openxmlformats.org/drawingml/2006/main" noChangeAspect="1"/>
@@ -23776,7 +24306,7 @@
                   <pic:spPr>
                     <a:xfrm>
                       <a:off x="0" y="0"/>
-                      <a:ext cx="5486400" cy="3871595"/>
+                      <a:ext cx="4907185" cy="3462860"/>
                     </a:xfrm>
                     <a:prstGeom prst="rect">
                       <a:avLst/>
@@ -24287,145 +24817,127 @@
         <w:pStyle w:val="NoSpacing"/>
         <w:rPr>
           <w:rFonts w:eastAsiaTheme="minorHAnsi"/>
-        </w:rPr>
-      </w:pPr>
-    </w:p>
-    <w:p>
-      <w:pPr>
-        <w:pStyle w:val="NoSpacing"/>
-        <w:ind w:left="720"/>
+          <w:rtl/>
+        </w:rPr>
+      </w:pPr>
+      <w:r>
+        <w:rPr>
+          <w:rFonts w:eastAsiaTheme="minorHAnsi" w:hint="cs"/>
+          <w:rtl/>
+        </w:rPr>
+        <w:t>ה</w:t>
+      </w:r>
+      <w:r>
+        <w:rPr>
+          <w:rFonts w:eastAsiaTheme="minorHAnsi" w:hint="cs"/>
+          <w:rtl/>
+        </w:rPr>
+        <w:t xml:space="preserve">חלק העיקרי </w:t>
+      </w:r>
+      <w:r>
+        <w:rPr>
+          <w:rFonts w:eastAsiaTheme="minorHAnsi" w:hint="cs"/>
+          <w:rtl/>
+        </w:rPr>
+        <w:t>בת</w:t>
+      </w:r>
+      <w:r>
+        <w:rPr>
+          <w:rFonts w:eastAsiaTheme="minorHAnsi" w:hint="cs"/>
+          <w:rtl/>
+        </w:rPr>
+        <w:t>ו</w:t>
+      </w:r>
+      <w:r>
+        <w:rPr>
+          <w:rFonts w:eastAsiaTheme="minorHAnsi" w:hint="cs"/>
+          <w:rtl/>
+        </w:rPr>
+        <w:t xml:space="preserve">כנה </w:t>
+      </w:r>
+      <w:r>
+        <w:rPr>
+          <w:rFonts w:eastAsiaTheme="minorHAnsi" w:hint="cs"/>
+          <w:rtl/>
+        </w:rPr>
+        <w:t xml:space="preserve">מבצע את החיפוש </w:t>
+      </w:r>
+      <w:r>
+        <w:rPr>
+          <w:rFonts w:eastAsiaTheme="minorHAnsi" w:hint="cs"/>
+          <w:rtl/>
+        </w:rPr>
+        <w:t>של הדגימות מסעיף (</w:t>
+      </w:r>
+      <w:r>
         <w:rPr>
           <w:rFonts w:eastAsiaTheme="minorHAnsi"/>
         </w:rPr>
-      </w:pPr>
-    </w:p>
-    <w:p>
-      <w:pPr>
-        <w:pStyle w:val="NoSpacing"/>
-        <w:ind w:left="720"/>
+        <w:t xml:space="preserve">a </w:t>
+      </w:r>
+      <w:proofErr w:type="spellStart"/>
+      <w:r>
         <w:rPr>
           <w:rFonts w:eastAsiaTheme="minorHAnsi"/>
         </w:rPr>
-      </w:pPr>
-    </w:p>
-    <w:p>
-      <w:pPr>
-        <w:pStyle w:val="NoSpacing"/>
-        <w:rPr>
-          <w:rtl/>
-        </w:rPr>
-      </w:pPr>
-    </w:p>
-    <w:p>
-      <w:pPr>
-        <w:pStyle w:val="NoSpacing"/>
+        <w:t>i</w:t>
+      </w:r>
+      <w:proofErr w:type="spellEnd"/>
+      <w:r>
         <w:rPr>
           <w:rFonts w:eastAsiaTheme="minorHAnsi"/>
-          <w:rtl/>
-        </w:rPr>
-      </w:pPr>
+        </w:rPr>
+        <w:t xml:space="preserve"> </w:t>
+      </w:r>
       <w:r>
         <w:rPr>
           <w:rFonts w:eastAsiaTheme="minorHAnsi" w:hint="cs"/>
           <w:rtl/>
         </w:rPr>
-        <w:t>ה</w:t>
+        <w:t xml:space="preserve">) פעמיים, פעם בתהליכון אחד, ופעם עם ריבוי תהליכונים (מספר התהליכונים נקבע באופן אוטומטי ע"י ספריית </w:t>
+      </w:r>
+      <w:r>
+        <w:rPr>
+          <w:rFonts w:eastAsiaTheme="minorHAnsi"/>
+        </w:rPr>
+        <w:t>.Net</w:t>
       </w:r>
       <w:r>
         <w:rPr>
           <w:rFonts w:eastAsiaTheme="minorHAnsi" w:hint="cs"/>
           <w:rtl/>
         </w:rPr>
-        <w:t xml:space="preserve">חלק העיקרי </w:t>
+        <w:t xml:space="preserve"> / ידנית ע"י המשתמש</w:t>
       </w:r>
       <w:r>
         <w:rPr>
           <w:rFonts w:eastAsiaTheme="minorHAnsi" w:hint="cs"/>
           <w:rtl/>
         </w:rPr>
-        <w:t>בת</w:t>
+        <w:t>)</w:t>
       </w:r>
       <w:r>
         <w:rPr>
           <w:rFonts w:eastAsiaTheme="minorHAnsi" w:hint="cs"/>
           <w:rtl/>
         </w:rPr>
-        <w:t>ו</w:t>
-      </w:r>
-      <w:r>
-        <w:rPr>
-          <w:rFonts w:eastAsiaTheme="minorHAnsi" w:hint="cs"/>
-          <w:rtl/>
-        </w:rPr>
-        <w:t xml:space="preserve">כנה </w:t>
-      </w:r>
-      <w:r>
-        <w:rPr>
-          <w:rFonts w:eastAsiaTheme="minorHAnsi" w:hint="cs"/>
-          <w:rtl/>
-        </w:rPr>
-        <w:t xml:space="preserve">מבצע את החיפוש </w:t>
-      </w:r>
-      <w:r>
-        <w:rPr>
-          <w:rFonts w:eastAsiaTheme="minorHAnsi" w:hint="cs"/>
-          <w:rtl/>
-        </w:rPr>
-        <w:t>של הדגימות מסעיף (</w:t>
-      </w:r>
-      <w:r>
+        <w:t xml:space="preserve">. </w:t>
+      </w:r>
+    </w:p>
+    <w:p>
+      <w:pPr>
+        <w:bidi w:val="0"/>
         <w:rPr>
           <w:rFonts w:eastAsiaTheme="minorHAnsi"/>
-        </w:rPr>
-        <w:t xml:space="preserve">a </w:t>
-      </w:r>
-      <w:proofErr w:type="spellStart"/>
+          <w:rtl/>
+        </w:rPr>
+      </w:pPr>
       <w:r>
         <w:rPr>
           <w:rFonts w:eastAsiaTheme="minorHAnsi"/>
-        </w:rPr>
-        <w:t>i</w:t>
-      </w:r>
-      <w:proofErr w:type="spellEnd"/>
-      <w:r>
-        <w:rPr>
-          <w:rFonts w:eastAsiaTheme="minorHAnsi"/>
-        </w:rPr>
-        <w:t xml:space="preserve"> </w:t>
-      </w:r>
-      <w:r>
-        <w:rPr>
-          <w:rFonts w:eastAsiaTheme="minorHAnsi" w:hint="cs"/>
-          <w:rtl/>
-        </w:rPr>
-        <w:t xml:space="preserve">) פעמיים, פעם בתהליכון אחד, ופעם עם ריבוי תהליכונים (מספר התהליכונים נקבע באופן אוטומטי ע"י ספריית </w:t>
-      </w:r>
-      <w:r>
-        <w:rPr>
-          <w:rFonts w:eastAsiaTheme="minorHAnsi"/>
-        </w:rPr>
-        <w:t>.Net</w:t>
-      </w:r>
-      <w:r>
-        <w:rPr>
-          <w:rFonts w:eastAsiaTheme="minorHAnsi" w:hint="cs"/>
-          <w:rtl/>
-        </w:rPr>
-        <w:t xml:space="preserve"> / ידנית ע"י המשתמש</w:t>
-      </w:r>
-      <w:r>
-        <w:rPr>
-          <w:rFonts w:eastAsiaTheme="minorHAnsi" w:hint="cs"/>
-          <w:rtl/>
-        </w:rPr>
-        <w:t>)</w:t>
-      </w:r>
-      <w:r>
-        <w:rPr>
-          <w:rFonts w:eastAsiaTheme="minorHAnsi" w:hint="cs"/>
-          <w:rtl/>
-        </w:rPr>
-        <w:t xml:space="preserve">. </w:t>
+          <w:rtl/>
+        </w:rPr>
+        <w:br w:type="page"/>
       </w:r>
     </w:p>
     <w:p>
@@ -24441,12 +24953,15 @@
           <w:rFonts w:cs="David"/>
         </w:rPr>
       </w:pPr>
-      <w:bookmarkStart w:id="21" w:name="_Toc423877358"/>
+      <w:bookmarkStart w:id="21" w:name="_Toc423894183"/>
+      <w:bookmarkStart w:id="22" w:name="_GoBack"/>
+      <w:bookmarkEnd w:id="22"/>
       <w:r>
         <w:rPr>
           <w:rFonts w:cs="David" w:hint="cs"/>
           <w:rtl/>
         </w:rPr>
+        <w:lastRenderedPageBreak/>
         <w:t>בדיקות</w:t>
       </w:r>
       <w:bookmarkEnd w:id="21"/>
@@ -26674,7 +27189,7 @@
         <w:lastRenderedPageBreak/>
         <w:t xml:space="preserve"> </w:t>
       </w:r>
-      <w:bookmarkStart w:id="22" w:name="_Toc423877359"/>
+      <w:bookmarkStart w:id="23" w:name="_Toc423894184"/>
       <w:r>
         <w:rPr>
           <w:rFonts w:cs="David" w:hint="cs"/>
@@ -26689,7 +27204,7 @@
         </w:rPr>
         <w:t>מסקנות</w:t>
       </w:r>
-      <w:bookmarkEnd w:id="22"/>
+      <w:bookmarkEnd w:id="23"/>
     </w:p>
     <w:p>
       <w:pPr>
@@ -27062,7 +27577,6 @@
           <w:color w:val="222222"/>
           <w:sz w:val="20"/>
           <w:szCs w:val="20"/>
-          <w:rtl/>
         </w:rPr>
       </w:pPr>
       <w:r>
@@ -27083,98 +27597,6 @@
           <w:szCs w:val="20"/>
         </w:rPr>
         <w:t>:</w:t>
-      </w:r>
-    </w:p>
-    <w:p>
-      <w:pPr>
-        <w:shd w:val="clear" w:color="auto" w:fill="FFFFFF"/>
-        <w:spacing w:before="100" w:beforeAutospacing="1" w:after="100" w:afterAutospacing="1" w:line="300" w:lineRule="atLeast"/>
-        <w:rPr>
-          <w:rFonts w:hint="cs"/>
-        </w:rPr>
-        <w:sectPr>
-          <w:footerReference w:type="default" r:id="rId17"/>
-          <w:pgSz w:w="11906" w:h="16838"/>
-          <w:pgMar w:top="851" w:right="426" w:bottom="1134" w:left="709" w:header="709" w:footer="709" w:gutter="0"/>
-          <w:cols w:space="708"/>
-          <w:bidi/>
-          <w:rtlGutter/>
-          <w:docGrid w:linePitch="360"/>
-        </w:sectPr>
-      </w:pPr>
-    </w:p>
-    <w:p>
-      <w:pPr>
-        <w:pStyle w:val="ListParagraph"/>
-        <w:keepNext/>
-        <w:shd w:val="clear" w:color="auto" w:fill="FFFFFF"/>
-        <w:spacing w:after="0" w:line="240" w:lineRule="auto"/>
-        <w:ind w:left="536"/>
-        <w:rPr>
-          <w:rFonts w:ascii="Arial" w:eastAsia="Times New Roman" w:hAnsi="Arial" w:cs="Arial"/>
-          <w:color w:val="222222"/>
-          <w:sz w:val="20"/>
-          <w:szCs w:val="20"/>
-          <w:rtl/>
-        </w:rPr>
-      </w:pPr>
-    </w:p>
-    <w:p>
-      <w:pPr>
-        <w:pStyle w:val="ListParagraph"/>
-        <w:keepNext/>
-        <w:shd w:val="clear" w:color="auto" w:fill="FFFFFF"/>
-        <w:spacing w:after="0" w:line="240" w:lineRule="auto"/>
-        <w:ind w:left="-384"/>
-        <w:rPr>
-          <w:rFonts w:ascii="Arial" w:eastAsia="Times New Roman" w:hAnsi="Arial" w:cs="Arial"/>
-          <w:color w:val="222222"/>
-          <w:sz w:val="20"/>
-          <w:szCs w:val="20"/>
-          <w:rtl/>
-        </w:rPr>
-      </w:pPr>
-    </w:p>
-    <w:p>
-      <w:pPr>
-        <w:pStyle w:val="ListParagraph"/>
-        <w:keepNext/>
-        <w:shd w:val="clear" w:color="auto" w:fill="FFFFFF"/>
-        <w:spacing w:after="0" w:line="240" w:lineRule="auto"/>
-        <w:ind w:left="-384"/>
-      </w:pPr>
-    </w:p>
-    <w:p>
-      <w:pPr>
-        <w:bidi w:val="0"/>
-        <w:rPr>
-          <w:rFonts w:ascii="Arial" w:eastAsia="Times New Roman" w:hAnsi="Arial" w:cs="Arial"/>
-          <w:color w:val="222222"/>
-          <w:sz w:val="20"/>
-          <w:szCs w:val="20"/>
-          <w:rtl/>
-        </w:rPr>
-      </w:pPr>
-    </w:p>
-    <w:p>
-      <w:pPr>
-        <w:bidi w:val="0"/>
-        <w:rPr>
-          <w:rFonts w:ascii="Arial" w:eastAsia="Times New Roman" w:hAnsi="Arial" w:cs="Arial"/>
-          <w:color w:val="222222"/>
-          <w:sz w:val="20"/>
-          <w:szCs w:val="20"/>
-        </w:rPr>
-      </w:pPr>
-      <w:r>
-        <w:rPr>
-          <w:rFonts w:ascii="Arial" w:eastAsia="Times New Roman" w:hAnsi="Arial" w:cs="Arial"/>
-          <w:color w:val="222222"/>
-          <w:sz w:val="20"/>
-          <w:szCs w:val="20"/>
-          <w:rtl/>
-        </w:rPr>
-        <w:br w:type="page"/>
       </w:r>
     </w:p>
     <w:tbl>
@@ -27210,13 +27632,12 @@
                 <w:rtl/>
               </w:rPr>
             </w:pPr>
-            <w:bookmarkStart w:id="23" w:name="_Toc423877360"/>
+            <w:bookmarkStart w:id="24" w:name="_Toc423894185"/>
             <w:r>
               <w:rPr>
                 <w:rFonts w:eastAsia="Times New Roman" w:hint="cs"/>
                 <w:rtl/>
               </w:rPr>
-              <w:lastRenderedPageBreak/>
               <w:t>בדיקה</w:t>
             </w:r>
             <w:r>
@@ -27226,7 +27647,7 @@
               </w:rPr>
               <w:t>: האם אורך הדגימות משפיע על פקטור המיקבול?</w:t>
             </w:r>
-            <w:bookmarkEnd w:id="23"/>
+            <w:bookmarkEnd w:id="24"/>
           </w:p>
           <w:p>
             <w:pPr>
@@ -27301,7 +27722,7 @@
                           <pic:cNvPicPr/>
                         </pic:nvPicPr>
                         <pic:blipFill>
-                          <a:blip r:embed="rId18" cstate="print">
+                          <a:blip r:embed="rId17" cstate="print">
                             <a:extLst>
                               <a:ext uri="{28A0092B-C50C-407E-A947-70E740481C1C}">
                                 <a14:useLocalDpi xmlns:a14="http://schemas.microsoft.com/office/drawing/2010/main" val="0"/>
@@ -27344,7 +27765,7 @@
               <w:pStyle w:val="ListParagraph"/>
               <w:keepNext/>
               <w:shd w:val="clear" w:color="auto" w:fill="FFFFFF"/>
-              <w:ind w:left="0"/>
+              <w:ind w:left="706"/>
               <w:rPr>
                 <w:rFonts w:ascii="Arial" w:eastAsia="Times New Roman" w:hAnsi="Arial" w:cs="Arial" w:hint="cs"/>
                 <w:color w:val="222222"/>
@@ -27381,7 +27802,7 @@
               <w:pStyle w:val="ListParagraph"/>
               <w:keepNext/>
               <w:shd w:val="clear" w:color="auto" w:fill="FFFFFF"/>
-              <w:ind w:left="0"/>
+              <w:ind w:left="706"/>
               <w:rPr>
                 <w:rFonts w:ascii="Arial" w:eastAsia="Times New Roman" w:hAnsi="Arial" w:cs="Arial" w:hint="cs"/>
                 <w:color w:val="222222"/>
@@ -28482,6 +28903,7 @@
                 <w:rtl/>
               </w:rPr>
             </w:pPr>
+            <w:bookmarkStart w:id="25" w:name="_Toc423894186"/>
             <w:r>
               <w:rPr>
                 <w:rFonts w:eastAsia="Times New Roman" w:hint="cs"/>
@@ -28496,6 +28918,7 @@
               </w:rPr>
               <w:t>: האם מספר הדגימות משפיע על פקטור המיקבול?</w:t>
             </w:r>
+            <w:bookmarkEnd w:id="25"/>
           </w:p>
           <w:p>
             <w:pPr>
@@ -28549,7 +28972,7 @@
                 <w:noProof/>
               </w:rPr>
               <w:drawing>
-                <wp:inline distT="0" distB="0" distL="0" distR="0" wp14:anchorId="25FB1ACD" wp14:editId="2D3FF0D5">
+                <wp:inline distT="0" distB="0" distL="0" distR="0" wp14:anchorId="21256890" wp14:editId="33292631">
                   <wp:extent cx="4495800" cy="2427940"/>
                   <wp:effectExtent l="0" t="0" r="0" b="0"/>
                   <wp:docPr id="36" name="Picture 36"/>
@@ -28564,7 +28987,7 @@
                           <pic:cNvPicPr/>
                         </pic:nvPicPr>
                         <pic:blipFill>
-                          <a:blip r:embed="rId19"/>
+                          <a:blip r:embed="rId18"/>
                           <a:stretch>
                             <a:fillRect/>
                           </a:stretch>
@@ -28606,7 +29029,7 @@
               <w:pStyle w:val="ListParagraph"/>
               <w:keepNext/>
               <w:shd w:val="clear" w:color="auto" w:fill="FFFFFF"/>
-              <w:ind w:left="-31"/>
+              <w:ind w:left="281"/>
               <w:rPr>
                 <w:rFonts w:ascii="Arial" w:eastAsia="Times New Roman" w:hAnsi="Arial" w:cs="Arial"/>
                 <w:color w:val="222222"/>
@@ -28658,7 +29081,7 @@
               <w:pStyle w:val="ListParagraph"/>
               <w:keepNext/>
               <w:shd w:val="clear" w:color="auto" w:fill="FFFFFF"/>
-              <w:ind w:left="-31"/>
+              <w:ind w:left="281"/>
               <w:rPr>
                 <w:rFonts w:ascii="Arial" w:eastAsia="Times New Roman" w:hAnsi="Arial" w:cs="Arial"/>
                 <w:color w:val="222222"/>
@@ -28702,7 +29125,7 @@
               <w:pStyle w:val="ListParagraph"/>
               <w:keepNext/>
               <w:shd w:val="clear" w:color="auto" w:fill="FFFFFF"/>
-              <w:ind w:left="-31"/>
+              <w:ind w:left="281"/>
               <w:rPr>
                 <w:rFonts w:ascii="Arial" w:eastAsia="Times New Roman" w:hAnsi="Arial" w:cs="Arial"/>
                 <w:color w:val="222222"/>
@@ -29108,73 +29531,10 @@
         </w:rPr>
       </w:pPr>
     </w:p>
-    <w:p>
-      <w:pPr>
-        <w:bidi w:val="0"/>
-        <w:rPr>
-          <w:rFonts w:ascii="Arial" w:eastAsia="Times New Roman" w:hAnsi="Arial" w:cs="Arial"/>
-          <w:color w:val="222222"/>
-          <w:sz w:val="20"/>
-          <w:szCs w:val="20"/>
-        </w:rPr>
-      </w:pPr>
-    </w:p>
-    <w:p>
-      <w:pPr>
-        <w:bidi w:val="0"/>
-        <w:rPr>
-          <w:rFonts w:ascii="Arial" w:eastAsia="Times New Roman" w:hAnsi="Arial" w:cs="Arial"/>
-          <w:color w:val="222222"/>
-          <w:sz w:val="20"/>
-          <w:szCs w:val="20"/>
-        </w:rPr>
-      </w:pPr>
-    </w:p>
-    <w:p>
-      <w:pPr>
-        <w:bidi w:val="0"/>
-        <w:rPr>
-          <w:rFonts w:ascii="Arial" w:eastAsia="Times New Roman" w:hAnsi="Arial" w:cs="Arial"/>
-          <w:color w:val="222222"/>
-          <w:sz w:val="20"/>
-          <w:szCs w:val="20"/>
-        </w:rPr>
-      </w:pPr>
-      <w:r>
-        <w:rPr>
-          <w:rFonts w:ascii="Arial" w:eastAsia="Times New Roman" w:hAnsi="Arial" w:cs="Arial"/>
-          <w:color w:val="222222"/>
-          <w:sz w:val="20"/>
-          <w:szCs w:val="20"/>
-        </w:rPr>
-        <w:br w:type="page"/>
-      </w:r>
-    </w:p>
-    <w:p>
-      <w:pPr>
-        <w:bidi w:val="0"/>
-        <w:rPr>
-          <w:rFonts w:ascii="Arial" w:eastAsia="Times New Roman" w:hAnsi="Arial" w:cs="Arial"/>
-          <w:color w:val="222222"/>
-          <w:sz w:val="20"/>
-          <w:szCs w:val="20"/>
-        </w:rPr>
-      </w:pPr>
-      <w:r>
-        <w:rPr>
-          <w:rFonts w:ascii="Arial" w:eastAsia="Times New Roman" w:hAnsi="Arial" w:cs="Arial"/>
-          <w:color w:val="222222"/>
-          <w:sz w:val="20"/>
-          <w:szCs w:val="20"/>
-        </w:rPr>
-        <w:lastRenderedPageBreak/>
-        <w:br w:type="page"/>
-      </w:r>
-    </w:p>
     <w:tbl>
       <w:tblPr>
         <w:tblStyle w:val="TableGrid"/>
-        <w:tblW w:w="0" w:type="auto"/>
+        <w:tblW w:w="10314" w:type="dxa"/>
         <w:tblBorders>
           <w:top w:val="none" w:sz="0" w:space="0" w:color="auto"/>
           <w:left w:val="none" w:sz="0" w:space="0" w:color="auto"/>
@@ -29188,7 +29548,7 @@
       </w:tblPr>
       <w:tblGrid>
         <w:gridCol w:w="7054"/>
-        <w:gridCol w:w="3933"/>
+        <w:gridCol w:w="3260"/>
       </w:tblGrid>
       <w:tr>
         <w:tc>
@@ -29203,12 +29563,12 @@
                 <w:rtl/>
               </w:rPr>
             </w:pPr>
+            <w:bookmarkStart w:id="26" w:name="_Toc423894187"/>
             <w:r>
               <w:rPr>
                 <w:rFonts w:eastAsia="Times New Roman" w:hint="cs"/>
                 <w:rtl/>
               </w:rPr>
-              <w:lastRenderedPageBreak/>
               <w:t>ב</w:t>
             </w:r>
             <w:r>
@@ -29233,6 +29593,7 @@
               </w:rPr>
               <w:t>: האם מיון הדגימות לפני ההתאמה משפיע על ביצוע ההתאמה באופן ממוקבל?</w:t>
             </w:r>
+            <w:bookmarkEnd w:id="26"/>
           </w:p>
           <w:p>
             <w:pPr>
@@ -29248,7 +29609,7 @@
         </w:tc>
         <w:tc>
           <w:tcPr>
-            <w:tcW w:w="3933" w:type="dxa"/>
+            <w:tcW w:w="3260" w:type="dxa"/>
           </w:tcPr>
           <w:p>
             <w:pPr>
@@ -29283,7 +29644,7 @@
                 <w:noProof/>
               </w:rPr>
               <w:drawing>
-                <wp:inline distT="0" distB="0" distL="0" distR="0" wp14:anchorId="73A69A18" wp14:editId="59728B12">
+                <wp:inline distT="0" distB="0" distL="0" distR="0" wp14:anchorId="064B715D" wp14:editId="1748A566">
                   <wp:extent cx="4326181" cy="2047425"/>
                   <wp:effectExtent l="0" t="0" r="0" b="0"/>
                   <wp:docPr id="2" name="Picture 2"/>
@@ -29298,7 +29659,7 @@
                           <pic:cNvPicPr/>
                         </pic:nvPicPr>
                         <pic:blipFill>
-                          <a:blip r:embed="rId20"/>
+                          <a:blip r:embed="rId19"/>
                           <a:stretch>
                             <a:fillRect/>
                           </a:stretch>
@@ -29322,7 +29683,7 @@
         </w:tc>
         <w:tc>
           <w:tcPr>
-            <w:tcW w:w="3933" w:type="dxa"/>
+            <w:tcW w:w="3260" w:type="dxa"/>
           </w:tcPr>
           <w:p>
             <w:pPr>
@@ -29358,7 +29719,27 @@
                 <w:szCs w:val="20"/>
                 <w:rtl/>
               </w:rPr>
-              <w:t>: המיון מסייע באופן עקבי לשמן הריצה, אך רק בפקטור של כ 1%-1.5%</w:t>
+              <w:t>: המיון מסייע באופן עקבי ל</w:t>
+            </w:r>
+            <w:r>
+              <w:rPr>
+                <w:rFonts w:ascii="Arial" w:eastAsia="Times New Roman" w:hAnsi="Arial" w:cs="Arial" w:hint="cs"/>
+                <w:color w:val="222222"/>
+                <w:sz w:val="20"/>
+                <w:szCs w:val="20"/>
+                <w:rtl/>
+              </w:rPr>
+              <w:t>ז</w:t>
+            </w:r>
+            <w:r>
+              <w:rPr>
+                <w:rFonts w:ascii="Arial" w:eastAsia="Times New Roman" w:hAnsi="Arial" w:cs="Arial" w:hint="cs"/>
+                <w:color w:val="222222"/>
+                <w:sz w:val="20"/>
+                <w:szCs w:val="20"/>
+                <w:rtl/>
+              </w:rPr>
+              <w:t>מן הריצה, אך רק בפקטור של כ 1%-1.5%</w:t>
             </w:r>
           </w:p>
           <w:p>
@@ -29366,9 +29747,9 @@
               <w:pStyle w:val="ListParagraph"/>
               <w:keepNext/>
               <w:shd w:val="clear" w:color="auto" w:fill="FFFFFF"/>
-              <w:ind w:left="-384"/>
-              <w:rPr>
-                <w:rFonts w:ascii="Arial" w:eastAsia="Times New Roman" w:hAnsi="Arial" w:cs="Arial"/>
+              <w:ind w:left="0"/>
+              <w:rPr>
+                <w:rFonts w:ascii="Arial" w:eastAsia="Times New Roman" w:hAnsi="Arial" w:cs="Arial" w:hint="cs"/>
                 <w:color w:val="222222"/>
                 <w:sz w:val="20"/>
                 <w:szCs w:val="20"/>
@@ -29636,7 +30017,7 @@
         </w:tc>
         <w:tc>
           <w:tcPr>
-            <w:tcW w:w="3933" w:type="dxa"/>
+            <w:tcW w:w="3260" w:type="dxa"/>
           </w:tcPr>
           <w:p>
             <w:pPr>
@@ -29756,20 +30137,41 @@
     </w:p>
     <w:p>
       <w:pPr>
+        <w:bidi w:val="0"/>
+        <w:rPr>
+          <w:rFonts w:asciiTheme="majorHAnsi" w:eastAsiaTheme="majorEastAsia" w:hAnsiTheme="majorHAnsi" w:cstheme="majorBidi"/>
+          <w:b/>
+          <w:bCs/>
+          <w:color w:val="4F81BD" w:themeColor="accent1"/>
+          <w:sz w:val="26"/>
+          <w:szCs w:val="26"/>
+          <w:rtl/>
+        </w:rPr>
+      </w:pPr>
+      <w:r>
+        <w:rPr>
+          <w:rtl/>
+        </w:rPr>
+        <w:br w:type="page"/>
+      </w:r>
+    </w:p>
+    <w:p>
+      <w:pPr>
         <w:pStyle w:val="Heading2"/>
         <w:rPr>
           <w:rtl/>
         </w:rPr>
       </w:pPr>
-      <w:bookmarkStart w:id="24" w:name="_Toc423877361"/>
-      <w:r>
-        <w:rPr>
-          <w:rFonts w:hint="cs"/>
-          <w:rtl/>
-        </w:rPr>
+      <w:bookmarkStart w:id="27" w:name="_Toc423894188"/>
+      <w:r>
+        <w:rPr>
+          <w:rFonts w:hint="cs"/>
+          <w:rtl/>
+        </w:rPr>
+        <w:lastRenderedPageBreak/>
         <w:t>מסקנות</w:t>
       </w:r>
-      <w:bookmarkEnd w:id="24"/>
+      <w:bookmarkEnd w:id="27"/>
     </w:p>
     <w:p>
       <w:pPr>
@@ -30187,7 +30589,7 @@
           <w:rtl/>
         </w:rPr>
       </w:pPr>
-      <w:bookmarkStart w:id="25" w:name="_Toc423877362"/>
+      <w:bookmarkStart w:id="28" w:name="_Toc423894189"/>
       <w:r>
         <w:rPr>
           <w:rFonts w:cs="David" w:hint="cs"/>
@@ -30224,7 +30626,7 @@
         </w:rPr>
         <w:t>ספרות</w:t>
       </w:r>
-      <w:bookmarkEnd w:id="25"/>
+      <w:bookmarkEnd w:id="28"/>
       <w:r>
         <w:rPr>
           <w:rFonts w:cs="David" w:hint="cs"/>
@@ -30381,7 +30783,7 @@
         </w:rPr>
         <w:t xml:space="preserve"> </w:t>
       </w:r>
-      <w:hyperlink r:id="rId21" w:history="1">
+      <w:hyperlink r:id="rId20" w:history="1">
         <w:proofErr w:type="spellStart"/>
         <w:r>
           <w:rPr>
@@ -30464,7 +30866,7 @@
         </w:rPr>
         <w:t xml:space="preserve"> פרויקט </w:t>
       </w:r>
-      <w:hyperlink r:id="rId22" w:history="1">
+      <w:hyperlink r:id="rId21" w:history="1">
         <w:r>
           <w:rPr>
             <w:rStyle w:val="Hyperlink"/>
@@ -30590,7 +30992,7 @@
         </w:numPr>
         <w:ind w:left="325"/>
       </w:pPr>
-      <w:hyperlink r:id="rId23" w:history="1">
+      <w:hyperlink r:id="rId22" w:history="1">
         <w:proofErr w:type="spellStart"/>
         <w:r>
           <w:rPr>
@@ -30652,7 +31054,6 @@
           <w:rtl/>
         </w:rPr>
       </w:pPr>
-      <w:bookmarkStart w:id="26" w:name="_Toc423877363"/>
     </w:p>
     <w:p>
       <w:pPr>
@@ -30668,6 +31069,7 @@
           <w:rtl/>
         </w:rPr>
       </w:pPr>
+      <w:bookmarkStart w:id="29" w:name="_Toc423894190"/>
       <w:r>
         <w:rPr>
           <w:rFonts w:hint="cs"/>
@@ -30682,7 +31084,7 @@
         </w:rPr>
         <w:t xml:space="preserve"> שהתממשו</w:t>
       </w:r>
-      <w:bookmarkEnd w:id="26"/>
+      <w:bookmarkEnd w:id="29"/>
     </w:p>
     <w:tbl>
       <w:tblPr>
@@ -30992,7 +31394,7 @@
           <w:rFonts w:cs="David"/>
         </w:rPr>
       </w:pPr>
-      <w:bookmarkStart w:id="27" w:name="_Toc423877364"/>
+      <w:bookmarkStart w:id="30" w:name="_Toc423894191"/>
       <w:r>
         <w:rPr>
           <w:rFonts w:cs="David" w:hint="cs"/>
@@ -31000,7 +31402,7 @@
         </w:rPr>
         <w:t>רשימת ספרות</w:t>
       </w:r>
-      <w:bookmarkEnd w:id="27"/>
+      <w:bookmarkEnd w:id="30"/>
     </w:p>
     <w:p>
       <w:pPr>
@@ -31061,7 +31463,7 @@
         </w:rPr>
         <w:t xml:space="preserve">המסמך המדעי המתאר את צורת העבודה של האלגוריתם: </w:t>
       </w:r>
-      <w:hyperlink r:id="rId24" w:history="1">
+      <w:hyperlink r:id="rId23" w:history="1">
         <w:r>
           <w:rPr>
             <w:rStyle w:val="Hyperlink"/>
@@ -31092,7 +31494,7 @@
         </w:rPr>
         <w:t xml:space="preserve">הרצאות בביואינפורמטיקה פרקים 17-21. </w:t>
       </w:r>
-      <w:hyperlink r:id="rId25" w:history="1">
+      <w:hyperlink r:id="rId24" w:history="1">
         <w:r>
           <w:rPr>
             <w:rStyle w:val="Hyperlink"/>
@@ -31333,7 +31735,7 @@
         </w:rPr>
         <w:t xml:space="preserve">: </w:t>
       </w:r>
-      <w:hyperlink r:id="rId26" w:anchor="Short-Read_Sequence_Alignment" w:history="1">
+      <w:hyperlink r:id="rId25" w:anchor="Short-Read_Sequence_Alignment" w:history="1">
         <w:r>
           <w:rPr>
             <w:rStyle w:val="Hyperlink"/>
@@ -31393,7 +31795,7 @@
           <w:rtl/>
         </w:rPr>
       </w:pPr>
-      <w:bookmarkStart w:id="28" w:name="_Toc423877365"/>
+      <w:bookmarkStart w:id="31" w:name="_Toc423894192"/>
       <w:r>
         <w:rPr>
           <w:rFonts w:cs="David" w:hint="cs"/>
@@ -31402,7 +31804,7 @@
         <w:lastRenderedPageBreak/>
         <w:t>נספחים</w:t>
       </w:r>
-      <w:bookmarkEnd w:id="28"/>
+      <w:bookmarkEnd w:id="31"/>
     </w:p>
     <w:p>
       <w:pPr>
@@ -31440,7 +31842,7 @@
         </w:rPr>
         <w:t xml:space="preserve"> </w:t>
       </w:r>
-      <w:hyperlink r:id="rId27" w:history="1">
+      <w:hyperlink r:id="rId26" w:history="1">
         <w:r>
           <w:rPr>
             <w:rStyle w:val="Hyperlink"/>
@@ -31484,7 +31886,7 @@
         </w:rPr>
         <w:t xml:space="preserve"> </w:t>
       </w:r>
-      <w:hyperlink r:id="rId28" w:history="1">
+      <w:hyperlink r:id="rId27" w:history="1">
         <w:r>
           <w:rPr>
             <w:rStyle w:val="Hyperlink"/>
@@ -31544,7 +31946,7 @@
         </w:rPr>
         <w:t xml:space="preserve">  </w:t>
       </w:r>
-      <w:hyperlink r:id="rId29" w:history="1">
+      <w:hyperlink r:id="rId28" w:history="1">
         <w:r>
           <w:rPr>
             <w:rStyle w:val="Hyperlink"/>
@@ -31601,7 +32003,7 @@
         </w:rPr>
         <w:t xml:space="preserve"> </w:t>
       </w:r>
-      <w:hyperlink r:id="rId30" w:history="1">
+      <w:hyperlink r:id="rId29" w:history="1">
         <w:r>
           <w:rPr>
             <w:rStyle w:val="Hyperlink"/>
@@ -31646,7 +32048,7 @@
           <w:rtl/>
         </w:rPr>
       </w:pPr>
-      <w:bookmarkStart w:id="29" w:name="_Toc423877366"/>
+      <w:bookmarkStart w:id="32" w:name="_Toc423894193"/>
       <w:r>
         <w:rPr>
           <w:rFonts w:cs="David"/>
@@ -31654,7 +32056,7 @@
         <w:lastRenderedPageBreak/>
         <w:t>Abstract</w:t>
       </w:r>
-      <w:bookmarkEnd w:id="29"/>
+      <w:bookmarkEnd w:id="32"/>
     </w:p>
     <w:p>
       <w:pPr>
@@ -32066,11 +32468,9 @@
       <w:r>
         <w:t xml:space="preserve"> complexity (independent of genome length!) and can handle </w:t>
       </w:r>
-      <w:proofErr w:type="gramStart"/>
-      <w:r>
-        <w:t>mismatches</w:t>
-      </w:r>
-      <w:proofErr w:type="gramEnd"/>
+      <w:r>
+        <w:t>mismatch</w:t>
+      </w:r>
       <w:r>
         <w:t xml:space="preserve"> as well.</w:t>
       </w:r>
@@ -32200,8 +32600,6 @@
       <w:r>
         <w:t>that</w:t>
       </w:r>
-      <w:bookmarkStart w:id="30" w:name="_GoBack"/>
-      <w:bookmarkEnd w:id="30"/>
       <w:r>
         <w:t xml:space="preserve"> the best results are achieved when making the process parallel in a manner that every sampled DNA sequence is aligned using a separate thread (i.e. rather than having the alignment algorithm being paralleled internally).</w:t>
       </w:r>
@@ -32287,7 +32685,7 @@
                     </pic:cNvPicPr>
                   </pic:nvPicPr>
                   <pic:blipFill>
-                    <a:blip r:embed="rId31">
+                    <a:blip r:embed="rId30">
                       <a:extLst>
                         <a:ext uri="{28A0092B-C50C-407E-A947-70E740481C1C}">
                           <a14:useLocalDpi xmlns:a14="http://schemas.microsoft.com/office/drawing/2010/main" val="0"/>
@@ -32739,7 +33137,6 @@
         <w:rPr>
           <w:noProof/>
         </w:rPr>
-        <w:lastRenderedPageBreak/>
         <w:drawing>
           <wp:inline distT="0" distB="0" distL="0" distR="0" wp14:anchorId="459D492F" wp14:editId="3E0D645E">
             <wp:extent cx="2787015" cy="805815"/>
@@ -32758,7 +33155,7 @@
                     </pic:cNvPicPr>
                   </pic:nvPicPr>
                   <pic:blipFill>
-                    <a:blip r:embed="rId31">
+                    <a:blip r:embed="rId30">
                       <a:extLst>
                         <a:ext uri="{28A0092B-C50C-407E-A947-70E740481C1C}">
                           <a14:useLocalDpi xmlns:a14="http://schemas.microsoft.com/office/drawing/2010/main" val="0"/>
@@ -32810,6 +33207,7 @@
           <w:sz w:val="30"/>
           <w:szCs w:val="30"/>
         </w:rPr>
+        <w:lastRenderedPageBreak/>
         <w:t>Software Engineering Department</w:t>
       </w:r>
     </w:p>
@@ -33191,9 +33589,9 @@
       </w:pPr>
     </w:p>
     <w:sectPr>
-      <w:footerReference w:type="default" r:id="rId32"/>
+      <w:footerReference w:type="default" r:id="rId31"/>
       <w:pgSz w:w="11906" w:h="16838"/>
-      <w:pgMar w:top="851" w:right="1800" w:bottom="1134" w:left="1134" w:header="708" w:footer="708" w:gutter="0"/>
+      <w:pgMar w:top="851" w:right="849" w:bottom="1134" w:left="1134" w:header="708" w:footer="708" w:gutter="0"/>
       <w:cols w:space="708"/>
       <w:bidi/>
       <w:rtlGutter/>
@@ -33343,63 +33741,6 @@
 </file>
 
 <file path=word/footer1.xml><?xml version="1.0" encoding="utf-8"?>
-<w:ftr xmlns:wpc="http://schemas.microsoft.com/office/word/2010/wordprocessingCanvas" xmlns:mc="http://schemas.openxmlformats.org/markup-compatibility/2006" xmlns:o="urn:schemas-microsoft-com:office:office" xmlns:r="http://schemas.openxmlformats.org/officeDocument/2006/relationships" xmlns:m="http://schemas.openxmlformats.org/officeDocument/2006/math" xmlns:v="urn:schemas-microsoft-com:vml" xmlns:wp14="http://schemas.microsoft.com/office/word/2010/wordprocessingDrawing" xmlns:wp="http://schemas.openxmlformats.org/drawingml/2006/wordprocessingDrawing" xmlns:w10="urn:schemas-microsoft-com:office:word" xmlns:w="http://schemas.openxmlformats.org/wordprocessingml/2006/main" xmlns:w14="http://schemas.microsoft.com/office/word/2010/wordml" xmlns:wpg="http://schemas.microsoft.com/office/word/2010/wordprocessingGroup" xmlns:wpi="http://schemas.microsoft.com/office/word/2010/wordprocessingInk" xmlns:wne="http://schemas.microsoft.com/office/word/2006/wordml" xmlns:wps="http://schemas.microsoft.com/office/word/2010/wordprocessingShape" mc:Ignorable="w14 wp14">
-  <w:sdt>
-    <w:sdtPr>
-      <w:rPr>
-        <w:rtl/>
-      </w:rPr>
-      <w:id w:val="1175852933"/>
-      <w:docPartObj>
-        <w:docPartGallery w:val="Page Numbers (Bottom of Page)"/>
-        <w:docPartUnique/>
-      </w:docPartObj>
-    </w:sdtPr>
-    <w:sdtEndPr>
-      <w:rPr>
-        <w:noProof/>
-      </w:rPr>
-    </w:sdtEndPr>
-    <w:sdtContent>
-      <w:p>
-        <w:pPr>
-          <w:pStyle w:val="Footer"/>
-          <w:jc w:val="center"/>
-        </w:pPr>
-        <w:r>
-          <w:fldChar w:fldCharType="begin"/>
-        </w:r>
-        <w:r>
-          <w:instrText xml:space="preserve"> PAGE   \* MERGEFORMAT </w:instrText>
-        </w:r>
-        <w:r>
-          <w:fldChar w:fldCharType="separate"/>
-        </w:r>
-        <w:r>
-          <w:rPr>
-            <w:noProof/>
-            <w:rtl/>
-          </w:rPr>
-          <w:t>18</w:t>
-        </w:r>
-        <w:r>
-          <w:rPr>
-            <w:noProof/>
-          </w:rPr>
-          <w:fldChar w:fldCharType="end"/>
-        </w:r>
-      </w:p>
-    </w:sdtContent>
-  </w:sdt>
-  <w:p>
-    <w:pPr>
-      <w:pStyle w:val="Footer"/>
-    </w:pPr>
-  </w:p>
-</w:ftr>
-</file>
-
-<file path=word/footer2.xml><?xml version="1.0" encoding="utf-8"?>
 <w:ftr xmlns:wpc="http://schemas.microsoft.com/office/word/2010/wordprocessingCanvas" xmlns:mc="http://schemas.openxmlformats.org/markup-compatibility/2006" xmlns:o="urn:schemas-microsoft-com:office:office" xmlns:r="http://schemas.openxmlformats.org/officeDocument/2006/relationships" xmlns:m="http://schemas.openxmlformats.org/officeDocument/2006/math" xmlns:v="urn:schemas-microsoft-com:vml" xmlns:wp14="http://schemas.microsoft.com/office/word/2010/wordprocessingDrawing" xmlns:wp="http://schemas.openxmlformats.org/drawingml/2006/wordprocessingDrawing" xmlns:w10="urn:schemas-microsoft-com:office:word" xmlns:w="http://schemas.openxmlformats.org/wordprocessingml/2006/main" xmlns:w14="http://schemas.microsoft.com/office/word/2010/wordml" xmlns:wpg="http://schemas.microsoft.com/office/word/2010/wordprocessingGroup" xmlns:wpi="http://schemas.microsoft.com/office/word/2010/wordprocessingInk" xmlns:wne="http://schemas.microsoft.com/office/word/2006/wordml" xmlns:wps="http://schemas.microsoft.com/office/word/2010/wordprocessingShape" mc:Ignorable="w14 wp14">
   <w:sdt>
     <w:sdtPr>
@@ -33437,7 +33778,7 @@
             <w:noProof/>
             <w:rtl/>
           </w:rPr>
-          <w:t>25</w:t>
+          <w:t>17</w:t>
         </w:r>
         <w:r>
           <w:rPr>
@@ -38769,13 +39110,14 @@
     <w:uiPriority w:val="39"/>
     <w:unhideWhenUsed/>
     <w:qFormat/>
-    <w:rsid w:val="00340BE5"/>
+    <w:rsid w:val="00F93304"/>
     <w:pPr>
       <w:tabs>
         <w:tab w:val="left" w:pos="3072"/>
         <w:tab w:val="right" w:leader="dot" w:pos="10761"/>
       </w:tabs>
       <w:spacing w:after="100"/>
+      <w:ind w:right="1560"/>
     </w:pPr>
   </w:style>
   <w:style w:type="paragraph" w:styleId="TOC2">
@@ -38786,8 +39128,11 @@
     <w:uiPriority w:val="39"/>
     <w:unhideWhenUsed/>
     <w:qFormat/>
-    <w:rsid w:val="00077002"/>
+    <w:rsid w:val="00BE7C85"/>
     <w:pPr>
+      <w:tabs>
+        <w:tab w:val="right" w:leader="dot" w:pos="9913"/>
+      </w:tabs>
       <w:spacing w:after="100"/>
       <w:ind w:left="220"/>
     </w:pPr>
@@ -39687,13 +40032,14 @@
     <w:uiPriority w:val="39"/>
     <w:unhideWhenUsed/>
     <w:qFormat/>
-    <w:rsid w:val="00340BE5"/>
+    <w:rsid w:val="00F93304"/>
     <w:pPr>
       <w:tabs>
         <w:tab w:val="left" w:pos="3072"/>
         <w:tab w:val="right" w:leader="dot" w:pos="10761"/>
       </w:tabs>
       <w:spacing w:after="100"/>
+      <w:ind w:right="1560"/>
     </w:pPr>
   </w:style>
   <w:style w:type="paragraph" w:styleId="TOC2">
@@ -39704,8 +40050,11 @@
     <w:uiPriority w:val="39"/>
     <w:unhideWhenUsed/>
     <w:qFormat/>
-    <w:rsid w:val="00077002"/>
+    <w:rsid w:val="00BE7C85"/>
     <w:pPr>
+      <w:tabs>
+        <w:tab w:val="right" w:leader="dot" w:pos="9913"/>
+      </w:tabs>
       <w:spacing w:after="100"/>
       <w:ind w:left="220"/>
     </w:pPr>
@@ -39955,7 +40304,7 @@
   <w:rsids>
     <w:rsidRoot w:val="005526BE"/>
     <w:rsid w:val="005526BE"/>
-    <w:rsid w:val="006D79C4"/>
+    <w:rsid w:val="00BE6049"/>
   </w:rsids>
   <m:mathPr>
     <m:mathFont m:val="Cambria Math"/>
@@ -40678,7 +41027,7 @@
 </file>
 
 <file path=customXml/itemProps1.xml><?xml version="1.0" encoding="utf-8"?>
-<ds:datastoreItem xmlns:ds="http://schemas.openxmlformats.org/officeDocument/2006/customXml" ds:itemID="{A5D03350-C978-4866-88E1-A0B7FE9EC951}">
+<ds:datastoreItem xmlns:ds="http://schemas.openxmlformats.org/officeDocument/2006/customXml" ds:itemID="{1F8DD29F-7DD4-464B-8389-5A160892E6D5}">
   <ds:schemaRefs>
     <ds:schemaRef ds:uri="http://schemas.openxmlformats.org/officeDocument/2006/bibliography"/>
   </ds:schemaRefs>

</xml_diff>